<commit_message>
add the discussion about approve or disapprove differents changes request
</commit_message>
<xml_diff>
--- a/ChangeRequest Alberto.docx
+++ b/ChangeRequest Alberto.docx
@@ -25,23 +25,20 @@
       <w:pPr>
         <w:rPr>
           <w:rFonts w:ascii="Arial" w:hAnsi="Arial" w:cs="Arial"/>
-          <w:lang w:val="es-MX"/>
-        </w:rPr>
-      </w:pPr>
-    </w:p>
-    <w:p>
-      <w:pPr>
-        <w:rPr>
-          <w:rFonts w:ascii="Arial" w:hAnsi="Arial" w:cs="Arial"/>
-          <w:lang w:val="es-MX"/>
-        </w:rPr>
-      </w:pPr>
-    </w:p>
-    <w:p>
-      <w:pPr>
-        <w:rPr>
-          <w:rFonts w:ascii="Arial" w:hAnsi="Arial" w:cs="Arial"/>
-          <w:lang w:val="es-MX"/>
+        </w:rPr>
+      </w:pPr>
+    </w:p>
+    <w:p>
+      <w:pPr>
+        <w:rPr>
+          <w:rFonts w:ascii="Arial" w:hAnsi="Arial" w:cs="Arial"/>
+        </w:rPr>
+      </w:pPr>
+    </w:p>
+    <w:p>
+      <w:pPr>
+        <w:rPr>
+          <w:rFonts w:ascii="Arial" w:hAnsi="Arial" w:cs="Arial"/>
         </w:rPr>
       </w:pPr>
     </w:p>
@@ -87,78 +84,79 @@
           <w:rFonts w:ascii="Arial" w:hAnsi="Arial" w:cs="Arial"/>
           <w:b/>
           <w:sz w:val="48"/>
-          <w:lang w:val="es-MX"/>
-        </w:rPr>
-      </w:pPr>
-      <w:proofErr w:type="spellStart"/>
+        </w:rPr>
+      </w:pPr>
       <w:r>
         <w:rPr>
           <w:rFonts w:ascii="Arial" w:hAnsi="Arial" w:cs="Arial"/>
           <w:b/>
           <w:sz w:val="48"/>
-          <w:lang w:val="es-MX"/>
-        </w:rPr>
-        <w:t>Change</w:t>
+        </w:rPr>
+        <w:t>Change Request</w:t>
       </w:r>
-      <w:proofErr w:type="spellEnd"/>
+    </w:p>
+    <w:p>
+      <w:pPr>
+        <w:rPr>
+          <w:rFonts w:ascii="Arial" w:hAnsi="Arial" w:cs="Arial"/>
+        </w:rPr>
+      </w:pPr>
+    </w:p>
+    <w:p>
+      <w:pPr>
+        <w:rPr>
+          <w:rFonts w:ascii="Arial" w:hAnsi="Arial" w:cs="Arial"/>
+        </w:rPr>
+      </w:pPr>
+    </w:p>
+    <w:p>
+      <w:pPr>
+        <w:rPr>
+          <w:rFonts w:ascii="Arial" w:hAnsi="Arial" w:cs="Arial"/>
+        </w:rPr>
+      </w:pPr>
+    </w:p>
+    <w:p>
+      <w:pPr>
+        <w:rPr>
+          <w:rFonts w:ascii="Arial" w:hAnsi="Arial" w:cs="Arial"/>
+        </w:rPr>
+      </w:pPr>
+    </w:p>
+    <w:p>
+      <w:pPr>
+        <w:rPr>
+          <w:rFonts w:ascii="Arial" w:hAnsi="Arial" w:cs="Arial"/>
+        </w:rPr>
+      </w:pPr>
+    </w:p>
+    <w:p>
+      <w:pPr>
+        <w:jc w:val="center"/>
+        <w:rPr>
+          <w:rFonts w:ascii="Arial" w:hAnsi="Arial" w:cs="Arial"/>
+          <w:sz w:val="28"/>
+        </w:rPr>
+      </w:pPr>
       <w:r>
         <w:rPr>
           <w:rFonts w:ascii="Arial" w:hAnsi="Arial" w:cs="Arial"/>
-          <w:b/>
-          <w:sz w:val="48"/>
-          <w:lang w:val="es-MX"/>
-        </w:rPr>
-        <w:t xml:space="preserve"> </w:t>
+          <w:sz w:val="28"/>
+        </w:rPr>
+        <w:t>November 21</w:t>
       </w:r>
-      <w:proofErr w:type="spellStart"/>
       <w:r>
         <w:rPr>
           <w:rFonts w:ascii="Arial" w:hAnsi="Arial" w:cs="Arial"/>
-          <w:b/>
-          <w:sz w:val="48"/>
-          <w:lang w:val="es-MX"/>
-        </w:rPr>
-        <w:t>Request</w:t>
+          <w:sz w:val="28"/>
+        </w:rPr>
+        <w:t>, 2019</w:t>
       </w:r>
-      <w:proofErr w:type="spellEnd"/>
-    </w:p>
-    <w:p>
-      <w:pPr>
-        <w:rPr>
-          <w:rFonts w:ascii="Arial" w:hAnsi="Arial" w:cs="Arial"/>
-          <w:lang w:val="es-MX"/>
-        </w:rPr>
-      </w:pPr>
-    </w:p>
-    <w:p>
-      <w:pPr>
-        <w:rPr>
-          <w:rFonts w:ascii="Arial" w:hAnsi="Arial" w:cs="Arial"/>
-          <w:lang w:val="es-MX"/>
-        </w:rPr>
-      </w:pPr>
-    </w:p>
-    <w:p>
-      <w:pPr>
-        <w:rPr>
-          <w:rFonts w:ascii="Arial" w:hAnsi="Arial" w:cs="Arial"/>
-          <w:lang w:val="es-MX"/>
-        </w:rPr>
-      </w:pPr>
-    </w:p>
-    <w:p>
-      <w:pPr>
-        <w:rPr>
-          <w:rFonts w:ascii="Arial" w:hAnsi="Arial" w:cs="Arial"/>
-          <w:lang w:val="es-MX"/>
-        </w:rPr>
-      </w:pPr>
-    </w:p>
-    <w:p>
-      <w:pPr>
-        <w:rPr>
-          <w:rFonts w:ascii="Arial" w:hAnsi="Arial" w:cs="Arial"/>
-          <w:lang w:val="es-MX"/>
+    </w:p>
+    <w:p>
+      <w:pPr>
+        <w:rPr>
+          <w:rFonts w:ascii="Arial" w:hAnsi="Arial" w:cs="Arial"/>
         </w:rPr>
       </w:pPr>
     </w:p>
@@ -167,138 +165,57 @@
         <w:jc w:val="center"/>
         <w:rPr>
           <w:rFonts w:ascii="Arial" w:hAnsi="Arial" w:cs="Arial"/>
-          <w:sz w:val="28"/>
-          <w:lang w:val="es-MX"/>
-        </w:rPr>
-      </w:pPr>
-      <w:proofErr w:type="spellStart"/>
+        </w:rPr>
+      </w:pPr>
+    </w:p>
+    <w:p>
+      <w:pPr>
+        <w:rPr>
+          <w:rFonts w:ascii="Arial" w:hAnsi="Arial" w:cs="Arial"/>
+        </w:rPr>
+      </w:pPr>
+    </w:p>
+    <w:p>
+      <w:pPr>
+        <w:rPr>
+          <w:rFonts w:ascii="Arial" w:hAnsi="Arial" w:cs="Arial"/>
+          <w:sz w:val="72"/>
+        </w:rPr>
+      </w:pPr>
       <w:r>
         <w:rPr>
           <w:rFonts w:ascii="Arial" w:hAnsi="Arial" w:cs="Arial"/>
-          <w:sz w:val="28"/>
-          <w:lang w:val="es-MX"/>
-        </w:rPr>
-        <w:t>October</w:t>
+          <w:sz w:val="36"/>
+        </w:rPr>
+        <w:t>Author:</w:t>
       </w:r>
-      <w:proofErr w:type="spellEnd"/>
+    </w:p>
+    <w:p>
+      <w:pPr>
+        <w:rPr>
+          <w:rFonts w:ascii="Arial" w:hAnsi="Arial" w:cs="Arial"/>
+          <w:sz w:val="32"/>
+        </w:rPr>
+      </w:pPr>
       <w:r>
         <w:rPr>
           <w:rFonts w:ascii="Arial" w:hAnsi="Arial" w:cs="Arial"/>
-          <w:sz w:val="28"/>
-          <w:lang w:val="es-MX"/>
-        </w:rPr>
-        <w:t xml:space="preserve"> 25, 2019</w:t>
+          <w:sz w:val="32"/>
+        </w:rPr>
+        <w:t>Omar Alejandro Cordova Gallardo</w:t>
       </w:r>
     </w:p>
     <w:p>
       <w:pPr>
         <w:rPr>
           <w:rFonts w:ascii="Arial" w:hAnsi="Arial" w:cs="Arial"/>
-          <w:lang w:val="es-MX"/>
-        </w:rPr>
-      </w:pPr>
-    </w:p>
-    <w:p>
-      <w:pPr>
-        <w:jc w:val="center"/>
-        <w:rPr>
-          <w:rFonts w:ascii="Arial" w:hAnsi="Arial" w:cs="Arial"/>
-          <w:lang w:val="es-MX"/>
-        </w:rPr>
-      </w:pPr>
-    </w:p>
-    <w:p>
-      <w:pPr>
-        <w:rPr>
-          <w:rFonts w:ascii="Arial" w:hAnsi="Arial" w:cs="Arial"/>
-          <w:lang w:val="es-MX"/>
-        </w:rPr>
-      </w:pPr>
-    </w:p>
-    <w:p>
-      <w:pPr>
-        <w:rPr>
-          <w:rFonts w:ascii="Arial" w:hAnsi="Arial" w:cs="Arial"/>
-          <w:sz w:val="36"/>
-          <w:lang w:val="es-MX"/>
-        </w:rPr>
-      </w:pPr>
-    </w:p>
-    <w:p>
-      <w:pPr>
-        <w:rPr>
-          <w:rFonts w:ascii="Arial" w:hAnsi="Arial" w:cs="Arial"/>
-          <w:sz w:val="72"/>
-          <w:lang w:val="es-MX"/>
-        </w:rPr>
-      </w:pPr>
-      <w:proofErr w:type="spellStart"/>
+          <w:sz w:val="32"/>
+        </w:rPr>
+      </w:pPr>
       <w:r>
         <w:rPr>
           <w:rFonts w:ascii="Arial" w:hAnsi="Arial" w:cs="Arial"/>
-          <w:sz w:val="36"/>
-          <w:lang w:val="es-MX"/>
-        </w:rPr>
-        <w:t>Author</w:t>
-      </w:r>
-      <w:proofErr w:type="spellEnd"/>
-      <w:r>
-        <w:rPr>
-          <w:rFonts w:ascii="Arial" w:hAnsi="Arial" w:cs="Arial"/>
-          <w:sz w:val="36"/>
-          <w:lang w:val="es-MX"/>
-        </w:rPr>
-        <w:t>:</w:t>
-      </w:r>
-    </w:p>
-    <w:p>
-      <w:pPr>
-        <w:rPr>
-          <w:rFonts w:ascii="Arial" w:hAnsi="Arial" w:cs="Arial"/>
           <w:sz w:val="32"/>
-          <w:lang w:val="es-MX"/>
-        </w:rPr>
-      </w:pPr>
-      <w:r>
-        <w:rPr>
-          <w:rFonts w:ascii="Arial" w:hAnsi="Arial" w:cs="Arial"/>
-          <w:sz w:val="32"/>
-          <w:lang w:val="es-MX"/>
-        </w:rPr>
-        <w:t xml:space="preserve">Omar Alejandro </w:t>
-      </w:r>
-      <w:proofErr w:type="spellStart"/>
-      <w:r>
-        <w:rPr>
-          <w:rFonts w:ascii="Arial" w:hAnsi="Arial" w:cs="Arial"/>
-          <w:sz w:val="32"/>
-          <w:lang w:val="es-MX"/>
-        </w:rPr>
-        <w:t>Cordova</w:t>
-      </w:r>
-      <w:proofErr w:type="spellEnd"/>
-      <w:r>
-        <w:rPr>
-          <w:rFonts w:ascii="Arial" w:hAnsi="Arial" w:cs="Arial"/>
-          <w:sz w:val="32"/>
-          <w:lang w:val="es-MX"/>
-        </w:rPr>
-        <w:t xml:space="preserve"> Gallardo</w:t>
-      </w:r>
-    </w:p>
-    <w:p>
-      <w:pPr>
-        <w:rPr>
-          <w:rFonts w:ascii="Arial" w:hAnsi="Arial" w:cs="Arial"/>
-          <w:sz w:val="32"/>
-          <w:lang w:val="es-MX"/>
-        </w:rPr>
-      </w:pPr>
-      <w:r>
-        <w:rPr>
-          <w:rFonts w:ascii="Arial" w:hAnsi="Arial" w:cs="Arial"/>
-          <w:sz w:val="32"/>
-          <w:lang w:val="es-MX"/>
         </w:rPr>
         <w:t>José Alberto Nolasco Cruz</w:t>
       </w:r>
@@ -307,15 +224,13 @@
       <w:pPr>
         <w:rPr>
           <w:rFonts w:ascii="Arial" w:hAnsi="Arial" w:cs="Arial"/>
-          <w:lang w:val="es-MX"/>
-        </w:rPr>
-      </w:pPr>
-    </w:p>
-    <w:p>
-      <w:pPr>
-        <w:rPr>
-          <w:rFonts w:ascii="Arial" w:hAnsi="Arial" w:cs="Arial"/>
-          <w:lang w:val="es-MX"/>
+        </w:rPr>
+      </w:pPr>
+    </w:p>
+    <w:p>
+      <w:pPr>
+        <w:rPr>
+          <w:rFonts w:ascii="Arial" w:hAnsi="Arial" w:cs="Arial"/>
         </w:rPr>
       </w:pPr>
     </w:p>
@@ -328,7 +243,7 @@
           <w:color w:val="auto"/>
           <w:sz w:val="22"/>
           <w:szCs w:val="22"/>
-          <w:lang w:val="es-ES" w:eastAsia="en-US"/>
+          <w:lang w:val="en-US" w:eastAsia="en-US"/>
         </w:rPr>
         <w:id w:val="971015706"/>
         <w:docPartObj>
@@ -342,10 +257,13 @@
           <w:pPr>
             <w:pStyle w:val="TOCHeading"/>
             <w:spacing w:before="0"/>
+            <w:rPr>
+              <w:lang w:val="en-US"/>
+            </w:rPr>
           </w:pPr>
           <w:r>
             <w:rPr>
-              <w:lang w:val="es-ES"/>
+              <w:lang w:val="en-US"/>
             </w:rPr>
             <w:t>Contenido</w:t>
           </w:r>
@@ -370,14 +288,14 @@
           <w:r>
             <w:fldChar w:fldCharType="separate"/>
           </w:r>
-          <w:hyperlink w:anchor="_Toc24108526" w:history="1">
+          <w:hyperlink w:anchor="_Toc25251299" w:history="1">
             <w:r>
               <w:rPr>
                 <w:rStyle w:val="Hyperlink"/>
                 <w:rFonts w:ascii="Arial" w:hAnsi="Arial" w:cs="Arial"/>
                 <w:noProof/>
               </w:rPr>
-              <w:t>CR No. 1</w:t>
+              <w:t>CR No. 1: Add video formats</w:t>
             </w:r>
             <w:r>
               <w:rPr>
@@ -398,7 +316,7 @@
                 <w:noProof/>
                 <w:webHidden/>
               </w:rPr>
-              <w:instrText xml:space="preserve"> PAGEREF _Toc24108526 \h </w:instrText>
+              <w:instrText xml:space="preserve"> PAGEREF _Toc25251299 \h </w:instrText>
             </w:r>
             <w:r>
               <w:rPr>
@@ -418,7 +336,7 @@
                 <w:noProof/>
                 <w:webHidden/>
               </w:rPr>
-              <w:t>4</w:t>
+              <w:t>3</w:t>
             </w:r>
             <w:r>
               <w:rPr>
@@ -440,14 +358,14 @@
               <w:noProof/>
             </w:rPr>
           </w:pPr>
-          <w:hyperlink w:anchor="_Toc24108527" w:history="1">
+          <w:hyperlink w:anchor="_Toc25251300" w:history="1">
             <w:r>
               <w:rPr>
                 <w:rStyle w:val="Hyperlink"/>
                 <w:rFonts w:ascii="Arial" w:hAnsi="Arial" w:cs="Arial"/>
                 <w:noProof/>
               </w:rPr>
-              <w:t>CR No. 2</w:t>
+              <w:t>CR No. 2: Weapons detection</w:t>
             </w:r>
             <w:r>
               <w:rPr>
@@ -468,7 +386,7 @@
                 <w:noProof/>
                 <w:webHidden/>
               </w:rPr>
-              <w:instrText xml:space="preserve"> PAGEREF _Toc24108527 \h </w:instrText>
+              <w:instrText xml:space="preserve"> PAGEREF _Toc25251300 \h </w:instrText>
             </w:r>
             <w:r>
               <w:rPr>
@@ -488,7 +406,7 @@
                 <w:noProof/>
                 <w:webHidden/>
               </w:rPr>
-              <w:t>5</w:t>
+              <w:t>4</w:t>
             </w:r>
             <w:r>
               <w:rPr>
@@ -510,14 +428,14 @@
               <w:noProof/>
             </w:rPr>
           </w:pPr>
-          <w:hyperlink w:anchor="_Toc24108528" w:history="1">
+          <w:hyperlink w:anchor="_Toc25251301" w:history="1">
             <w:r>
               <w:rPr>
                 <w:rStyle w:val="Hyperlink"/>
                 <w:rFonts w:ascii="Arial" w:hAnsi="Arial" w:cs="Arial"/>
                 <w:noProof/>
               </w:rPr>
-              <w:t>CR No. 3</w:t>
+              <w:t>CR No. 3: Saving frames</w:t>
             </w:r>
             <w:r>
               <w:rPr>
@@ -538,7 +456,7 @@
                 <w:noProof/>
                 <w:webHidden/>
               </w:rPr>
-              <w:instrText xml:space="preserve"> PAGEREF _Toc24108528 \h </w:instrText>
+              <w:instrText xml:space="preserve"> PAGEREF _Toc25251301 \h </w:instrText>
             </w:r>
             <w:r>
               <w:rPr>
@@ -558,7 +476,7 @@
                 <w:noProof/>
                 <w:webHidden/>
               </w:rPr>
-              <w:t>6</w:t>
+              <w:t>5</w:t>
             </w:r>
             <w:r>
               <w:rPr>
@@ -580,14 +498,14 @@
               <w:noProof/>
             </w:rPr>
           </w:pPr>
-          <w:hyperlink w:anchor="_Toc24108529" w:history="1">
+          <w:hyperlink w:anchor="_Toc25251302" w:history="1">
             <w:r>
               <w:rPr>
                 <w:rStyle w:val="Hyperlink"/>
                 <w:rFonts w:ascii="Arial" w:hAnsi="Arial" w:cs="Arial"/>
                 <w:noProof/>
               </w:rPr>
-              <w:t>Table comparative concerning changes request</w:t>
+              <w:t>Table number 1 change requests comparison</w:t>
             </w:r>
             <w:r>
               <w:rPr>
@@ -608,7 +526,7 @@
                 <w:noProof/>
                 <w:webHidden/>
               </w:rPr>
-              <w:instrText xml:space="preserve"> PAGEREF _Toc24108529 \h </w:instrText>
+              <w:instrText xml:space="preserve"> PAGEREF _Toc25251302 \h </w:instrText>
             </w:r>
             <w:r>
               <w:rPr>
@@ -644,7 +562,6 @@
             <w:rPr>
               <w:b/>
               <w:bCs/>
-              <w:lang w:val="es-ES"/>
             </w:rPr>
             <w:fldChar w:fldCharType="end"/>
           </w:r>
@@ -653,945 +570,21 @@
     </w:sdt>
     <w:p>
       <w:pPr>
-        <w:keepNext/>
-        <w:keepLines/>
-        <w:spacing w:after="0"/>
-        <w:rPr>
-          <w:rFonts w:ascii="Arial" w:hAnsi="Arial" w:cs="Arial"/>
-          <w:lang w:val="es-MX"/>
-        </w:rPr>
-      </w:pPr>
-    </w:p>
-    <w:p>
-      <w:pPr>
-        <w:keepNext/>
-        <w:keepLines/>
-        <w:spacing w:after="0"/>
-        <w:rPr>
-          <w:rFonts w:ascii="Arial" w:hAnsi="Arial" w:cs="Arial"/>
-          <w:lang w:val="es-MX"/>
-        </w:rPr>
-      </w:pPr>
-    </w:p>
-    <w:p>
-      <w:pPr>
-        <w:keepNext/>
-        <w:keepLines/>
-        <w:spacing w:after="0"/>
-        <w:rPr>
-          <w:rFonts w:ascii="Arial" w:hAnsi="Arial" w:cs="Arial"/>
-          <w:lang w:val="es-MX"/>
-        </w:rPr>
-      </w:pPr>
-    </w:p>
-    <w:p>
-      <w:pPr>
-        <w:keepNext/>
-        <w:keepLines/>
-        <w:spacing w:after="0"/>
-        <w:rPr>
-          <w:rFonts w:ascii="Arial" w:hAnsi="Arial" w:cs="Arial"/>
-          <w:lang w:val="es-MX"/>
-        </w:rPr>
-      </w:pPr>
-    </w:p>
-    <w:p>
-      <w:pPr>
-        <w:keepNext/>
-        <w:keepLines/>
-        <w:spacing w:after="0"/>
-        <w:rPr>
-          <w:rFonts w:ascii="Arial" w:hAnsi="Arial" w:cs="Arial"/>
-          <w:lang w:val="es-MX"/>
-        </w:rPr>
-      </w:pPr>
-    </w:p>
-    <w:p>
-      <w:pPr>
-        <w:keepNext/>
-        <w:keepLines/>
-        <w:spacing w:after="0"/>
-        <w:rPr>
-          <w:rFonts w:ascii="Arial" w:hAnsi="Arial" w:cs="Arial"/>
-          <w:lang w:val="es-MX"/>
-        </w:rPr>
-      </w:pPr>
-    </w:p>
-    <w:p>
-      <w:pPr>
-        <w:keepNext/>
-        <w:keepLines/>
-        <w:spacing w:after="0"/>
-        <w:rPr>
-          <w:rFonts w:ascii="Arial" w:hAnsi="Arial" w:cs="Arial"/>
-          <w:lang w:val="es-MX"/>
-        </w:rPr>
-      </w:pPr>
-    </w:p>
-    <w:p>
-      <w:pPr>
-        <w:keepNext/>
-        <w:keepLines/>
-        <w:spacing w:after="0"/>
-        <w:rPr>
-          <w:rFonts w:ascii="Arial" w:hAnsi="Arial" w:cs="Arial"/>
-          <w:lang w:val="es-MX"/>
-        </w:rPr>
-      </w:pPr>
-    </w:p>
-    <w:p>
-      <w:pPr>
-        <w:keepNext/>
-        <w:keepLines/>
-        <w:spacing w:after="0"/>
-        <w:rPr>
-          <w:rFonts w:ascii="Arial" w:hAnsi="Arial" w:cs="Arial"/>
-          <w:lang w:val="es-MX"/>
-        </w:rPr>
-      </w:pPr>
-    </w:p>
-    <w:p>
-      <w:pPr>
-        <w:keepNext/>
-        <w:keepLines/>
-        <w:spacing w:after="0"/>
-        <w:rPr>
-          <w:rFonts w:ascii="Arial" w:hAnsi="Arial" w:cs="Arial"/>
-          <w:lang w:val="es-MX"/>
-        </w:rPr>
-      </w:pPr>
-    </w:p>
-    <w:p>
-      <w:pPr>
-        <w:keepNext/>
-        <w:keepLines/>
-        <w:spacing w:after="0"/>
-        <w:rPr>
-          <w:rFonts w:ascii="Arial" w:hAnsi="Arial" w:cs="Arial"/>
-          <w:lang w:val="es-MX"/>
-        </w:rPr>
-      </w:pPr>
-    </w:p>
-    <w:p>
-      <w:pPr>
-        <w:keepNext/>
-        <w:keepLines/>
-        <w:spacing w:after="0"/>
-        <w:rPr>
-          <w:rFonts w:ascii="Arial" w:hAnsi="Arial" w:cs="Arial"/>
-          <w:lang w:val="es-MX"/>
-        </w:rPr>
-      </w:pPr>
-    </w:p>
-    <w:p>
-      <w:pPr>
-        <w:keepNext/>
-        <w:keepLines/>
-        <w:spacing w:after="0"/>
-        <w:rPr>
-          <w:rFonts w:ascii="Arial" w:hAnsi="Arial" w:cs="Arial"/>
-          <w:lang w:val="es-MX"/>
-        </w:rPr>
-      </w:pPr>
-    </w:p>
-    <w:p>
-      <w:pPr>
-        <w:keepNext/>
-        <w:keepLines/>
-        <w:spacing w:after="0"/>
-        <w:rPr>
-          <w:rFonts w:ascii="Arial" w:hAnsi="Arial" w:cs="Arial"/>
-          <w:lang w:val="es-MX"/>
-        </w:rPr>
-      </w:pPr>
-    </w:p>
-    <w:p>
-      <w:pPr>
-        <w:keepNext/>
-        <w:keepLines/>
-        <w:spacing w:after="0"/>
-        <w:rPr>
-          <w:rFonts w:ascii="Arial" w:hAnsi="Arial" w:cs="Arial"/>
-          <w:lang w:val="es-MX"/>
-        </w:rPr>
-      </w:pPr>
-    </w:p>
-    <w:p>
-      <w:pPr>
-        <w:keepNext/>
-        <w:keepLines/>
-        <w:spacing w:after="0"/>
-        <w:rPr>
-          <w:rFonts w:ascii="Arial" w:hAnsi="Arial" w:cs="Arial"/>
-          <w:lang w:val="es-MX"/>
-        </w:rPr>
-      </w:pPr>
-    </w:p>
-    <w:p>
-      <w:pPr>
-        <w:keepNext/>
-        <w:keepLines/>
-        <w:spacing w:after="0"/>
-        <w:rPr>
-          <w:rFonts w:ascii="Arial" w:hAnsi="Arial" w:cs="Arial"/>
-          <w:lang w:val="es-MX"/>
-        </w:rPr>
-      </w:pPr>
-    </w:p>
-    <w:p>
-      <w:pPr>
-        <w:keepNext/>
-        <w:keepLines/>
-        <w:spacing w:after="0"/>
-        <w:rPr>
-          <w:rFonts w:ascii="Arial" w:hAnsi="Arial" w:cs="Arial"/>
-          <w:lang w:val="es-MX"/>
-        </w:rPr>
-      </w:pPr>
-    </w:p>
-    <w:p>
-      <w:pPr>
-        <w:keepNext/>
-        <w:keepLines/>
-        <w:spacing w:after="0"/>
-        <w:rPr>
-          <w:rFonts w:ascii="Arial" w:hAnsi="Arial" w:cs="Arial"/>
-          <w:lang w:val="es-MX"/>
-        </w:rPr>
-      </w:pPr>
-    </w:p>
-    <w:p>
-      <w:pPr>
-        <w:keepNext/>
-        <w:keepLines/>
-        <w:spacing w:after="0"/>
-        <w:rPr>
-          <w:rFonts w:ascii="Arial" w:hAnsi="Arial" w:cs="Arial"/>
-          <w:lang w:val="es-MX"/>
-        </w:rPr>
-      </w:pPr>
-    </w:p>
-    <w:p>
-      <w:pPr>
-        <w:keepNext/>
-        <w:keepLines/>
-        <w:spacing w:after="0"/>
-        <w:rPr>
-          <w:rFonts w:ascii="Arial" w:hAnsi="Arial" w:cs="Arial"/>
-          <w:lang w:val="es-MX"/>
-        </w:rPr>
-      </w:pPr>
-    </w:p>
-    <w:p>
-      <w:pPr>
-        <w:keepNext/>
-        <w:keepLines/>
-        <w:spacing w:after="0"/>
-        <w:rPr>
-          <w:rFonts w:ascii="Arial" w:hAnsi="Arial" w:cs="Arial"/>
-          <w:lang w:val="es-MX"/>
-        </w:rPr>
-      </w:pPr>
-    </w:p>
-    <w:p>
-      <w:pPr>
-        <w:keepNext/>
-        <w:keepLines/>
-        <w:spacing w:after="0"/>
-        <w:rPr>
-          <w:rFonts w:ascii="Arial" w:hAnsi="Arial" w:cs="Arial"/>
-          <w:lang w:val="es-MX"/>
-        </w:rPr>
-      </w:pPr>
-    </w:p>
-    <w:p>
-      <w:pPr>
-        <w:keepNext/>
-        <w:keepLines/>
-        <w:spacing w:after="0"/>
-        <w:rPr>
-          <w:rFonts w:ascii="Arial" w:hAnsi="Arial" w:cs="Arial"/>
-          <w:lang w:val="es-MX"/>
-        </w:rPr>
-      </w:pPr>
-    </w:p>
-    <w:p>
-      <w:pPr>
-        <w:keepNext/>
-        <w:keepLines/>
-        <w:spacing w:after="0"/>
-        <w:rPr>
-          <w:rFonts w:ascii="Arial" w:hAnsi="Arial" w:cs="Arial"/>
-          <w:lang w:val="es-MX"/>
-        </w:rPr>
-      </w:pPr>
-    </w:p>
-    <w:p>
-      <w:pPr>
-        <w:keepNext/>
-        <w:keepLines/>
-        <w:spacing w:after="0"/>
-        <w:rPr>
-          <w:rFonts w:ascii="Arial" w:hAnsi="Arial" w:cs="Arial"/>
-          <w:lang w:val="es-MX"/>
-        </w:rPr>
-      </w:pPr>
-    </w:p>
-    <w:p>
-      <w:pPr>
-        <w:keepNext/>
-        <w:keepLines/>
-        <w:spacing w:after="0"/>
-        <w:rPr>
-          <w:rFonts w:ascii="Arial" w:hAnsi="Arial" w:cs="Arial"/>
-          <w:lang w:val="es-MX"/>
-        </w:rPr>
-      </w:pPr>
-    </w:p>
-    <w:p>
-      <w:pPr>
-        <w:keepNext/>
-        <w:keepLines/>
-        <w:spacing w:after="0"/>
-        <w:rPr>
-          <w:rFonts w:ascii="Arial" w:hAnsi="Arial" w:cs="Arial"/>
-          <w:lang w:val="es-MX"/>
-        </w:rPr>
-      </w:pPr>
-    </w:p>
-    <w:p>
-      <w:pPr>
-        <w:keepNext/>
-        <w:keepLines/>
-        <w:spacing w:after="0"/>
-        <w:rPr>
-          <w:rFonts w:ascii="Arial" w:hAnsi="Arial" w:cs="Arial"/>
-          <w:lang w:val="es-MX"/>
-        </w:rPr>
-      </w:pPr>
-    </w:p>
-    <w:p>
-      <w:pPr>
-        <w:keepNext/>
-        <w:keepLines/>
-        <w:spacing w:after="0"/>
-        <w:rPr>
-          <w:rFonts w:ascii="Arial" w:hAnsi="Arial" w:cs="Arial"/>
-          <w:lang w:val="es-MX"/>
-        </w:rPr>
-      </w:pPr>
-    </w:p>
-    <w:p>
-      <w:pPr>
-        <w:keepNext/>
-        <w:keepLines/>
-        <w:spacing w:after="0"/>
-        <w:rPr>
-          <w:rFonts w:ascii="Arial" w:hAnsi="Arial" w:cs="Arial"/>
-          <w:lang w:val="es-MX"/>
-        </w:rPr>
-      </w:pPr>
-    </w:p>
-    <w:p>
-      <w:pPr>
-        <w:rPr>
-          <w:rFonts w:ascii="Arial" w:hAnsi="Arial" w:cs="Arial"/>
-          <w:lang w:val="es-MX"/>
-        </w:rPr>
-      </w:pPr>
+        <w:pStyle w:val="Heading1"/>
+        <w:rPr>
+          <w:rFonts w:ascii="Arial" w:hAnsi="Arial" w:cs="Arial"/>
+        </w:rPr>
+      </w:pPr>
+      <w:bookmarkStart w:id="0" w:name="_Toc25251299"/>
       <w:r>
         <w:rPr>
           <w:rFonts w:ascii="Arial" w:hAnsi="Arial" w:cs="Arial"/>
-          <w:lang w:val="es-MX"/>
-        </w:rPr>
-        <w:br w:type="page"/>
+        </w:rPr>
+        <w:lastRenderedPageBreak/>
+        <w:t>CR No. 1: Add video formats</w:t>
       </w:r>
-    </w:p>
-    <w:p>
-      <w:pPr>
-        <w:keepNext/>
-        <w:keepLines/>
-        <w:spacing w:after="0"/>
-        <w:rPr>
-          <w:rFonts w:ascii="Arial" w:hAnsi="Arial" w:cs="Arial"/>
-          <w:lang w:val="es-MX"/>
-        </w:rPr>
-      </w:pPr>
-    </w:p>
-    <w:tbl>
-      <w:tblPr>
-        <w:tblStyle w:val="TableGrid"/>
-        <w:tblpPr w:leftFromText="141" w:rightFromText="141" w:vertAnchor="text" w:horzAnchor="margin" w:tblpY="1"/>
-        <w:tblW w:w="0" w:type="auto"/>
-        <w:tblLook w:val="04A0" w:firstRow="1" w:lastRow="0" w:firstColumn="1" w:lastColumn="0" w:noHBand="0" w:noVBand="1"/>
-      </w:tblPr>
-      <w:tblGrid>
-        <w:gridCol w:w="2660"/>
-        <w:gridCol w:w="1829"/>
-        <w:gridCol w:w="1496"/>
-        <w:gridCol w:w="2993"/>
-      </w:tblGrid>
-      <w:tr>
-        <w:tc>
-          <w:tcPr>
-            <w:tcW w:w="8978" w:type="dxa"/>
-            <w:gridSpan w:val="4"/>
-          </w:tcPr>
-          <w:p>
-            <w:pPr>
-              <w:keepNext/>
-              <w:keepLines/>
-              <w:jc w:val="center"/>
-              <w:rPr>
-                <w:rFonts w:ascii="Arial" w:hAnsi="Arial" w:cs="Arial"/>
-              </w:rPr>
-            </w:pPr>
-            <w:r>
-              <w:rPr>
-                <w:rFonts w:ascii="Arial" w:hAnsi="Arial" w:cs="Arial"/>
-              </w:rPr>
-              <w:t>Add video formats</w:t>
-            </w:r>
-          </w:p>
-        </w:tc>
-      </w:tr>
-      <w:tr>
-        <w:tc>
-          <w:tcPr>
-            <w:tcW w:w="2660" w:type="dxa"/>
-          </w:tcPr>
-          <w:p>
-            <w:pPr>
-              <w:pStyle w:val="Heading1"/>
-              <w:spacing w:before="0"/>
-              <w:outlineLvl w:val="0"/>
-              <w:rPr>
-                <w:rFonts w:ascii="Arial" w:hAnsi="Arial" w:cs="Arial"/>
-                <w:b w:val="0"/>
-                <w:color w:val="auto"/>
-                <w:sz w:val="22"/>
-                <w:szCs w:val="22"/>
-              </w:rPr>
-            </w:pPr>
-            <w:bookmarkStart w:id="0" w:name="_Toc22899464"/>
-            <w:bookmarkStart w:id="1" w:name="_Toc24108526"/>
-            <w:r>
-              <w:rPr>
-                <w:rFonts w:ascii="Arial" w:hAnsi="Arial" w:cs="Arial"/>
-                <w:b w:val="0"/>
-                <w:color w:val="auto"/>
-                <w:sz w:val="22"/>
-                <w:szCs w:val="22"/>
-              </w:rPr>
-              <w:t>CR No. 1</w:t>
-            </w:r>
-            <w:bookmarkEnd w:id="0"/>
-            <w:bookmarkEnd w:id="1"/>
-          </w:p>
-        </w:tc>
-        <w:tc>
-          <w:tcPr>
-            <w:tcW w:w="3325" w:type="dxa"/>
-            <w:gridSpan w:val="2"/>
-          </w:tcPr>
-          <w:p>
-            <w:pPr>
-              <w:keepNext/>
-              <w:keepLines/>
-              <w:rPr>
-                <w:rFonts w:ascii="Arial" w:hAnsi="Arial" w:cs="Arial"/>
-              </w:rPr>
-            </w:pPr>
-            <w:r>
-              <w:rPr>
-                <w:rFonts w:ascii="Arial" w:hAnsi="Arial" w:cs="Arial"/>
-              </w:rPr>
-              <w:t>Priority: Medium</w:t>
-            </w:r>
-          </w:p>
-        </w:tc>
-        <w:tc>
-          <w:tcPr>
-            <w:tcW w:w="2993" w:type="dxa"/>
-          </w:tcPr>
-          <w:p>
-            <w:pPr>
-              <w:keepNext/>
-              <w:keepLines/>
-              <w:rPr>
-                <w:rFonts w:ascii="Arial" w:hAnsi="Arial" w:cs="Arial"/>
-              </w:rPr>
-            </w:pPr>
-            <w:r>
-              <w:rPr>
-                <w:rFonts w:ascii="Arial" w:hAnsi="Arial" w:cs="Arial"/>
-              </w:rPr>
-              <w:t>Date: 24/10/2019</w:t>
-            </w:r>
-          </w:p>
-        </w:tc>
-      </w:tr>
-      <w:tr>
-        <w:tc>
-          <w:tcPr>
-            <w:tcW w:w="4489" w:type="dxa"/>
-            <w:gridSpan w:val="2"/>
-          </w:tcPr>
-          <w:p>
-            <w:pPr>
-              <w:keepNext/>
-              <w:keepLines/>
-              <w:jc w:val="both"/>
-              <w:rPr>
-                <w:rFonts w:ascii="Arial" w:hAnsi="Arial" w:cs="Arial"/>
-              </w:rPr>
-            </w:pPr>
-            <w:r>
-              <w:rPr>
-                <w:rFonts w:ascii="Arial" w:hAnsi="Arial" w:cs="Arial"/>
-              </w:rPr>
-              <w:t>Description</w:t>
-            </w:r>
-          </w:p>
-        </w:tc>
-        <w:tc>
-          <w:tcPr>
-            <w:tcW w:w="4489" w:type="dxa"/>
-            <w:gridSpan w:val="2"/>
-          </w:tcPr>
-          <w:p>
-            <w:pPr>
-              <w:keepNext/>
-              <w:keepLines/>
-              <w:jc w:val="both"/>
-              <w:rPr>
-                <w:rFonts w:ascii="Arial" w:hAnsi="Arial" w:cs="Arial"/>
-              </w:rPr>
-            </w:pPr>
-            <w:r>
-              <w:rPr>
-                <w:rFonts w:ascii="Arial" w:hAnsi="Arial" w:cs="Arial"/>
-              </w:rPr>
-              <w:t>Add to the system the ability to play videos in 3GP, FLV and WMV format</w:t>
-            </w:r>
-          </w:p>
-        </w:tc>
-      </w:tr>
-      <w:tr>
-        <w:tc>
-          <w:tcPr>
-            <w:tcW w:w="4489" w:type="dxa"/>
-            <w:gridSpan w:val="2"/>
-          </w:tcPr>
-          <w:p>
-            <w:pPr>
-              <w:keepNext/>
-              <w:keepLines/>
-              <w:jc w:val="both"/>
-              <w:rPr>
-                <w:rFonts w:ascii="Arial" w:hAnsi="Arial" w:cs="Arial"/>
-              </w:rPr>
-            </w:pPr>
-            <w:r>
-              <w:rPr>
-                <w:rFonts w:ascii="Arial" w:hAnsi="Arial" w:cs="Arial"/>
-              </w:rPr>
-              <w:t>Liability person</w:t>
-            </w:r>
-          </w:p>
-        </w:tc>
-        <w:tc>
-          <w:tcPr>
-            <w:tcW w:w="4489" w:type="dxa"/>
-            <w:gridSpan w:val="2"/>
-          </w:tcPr>
-          <w:p>
-            <w:pPr>
-              <w:keepNext/>
-              <w:keepLines/>
-              <w:jc w:val="both"/>
-              <w:rPr>
-                <w:rFonts w:ascii="Arial" w:hAnsi="Arial" w:cs="Arial"/>
-              </w:rPr>
-            </w:pPr>
-            <w:r>
-              <w:rPr>
-                <w:rFonts w:ascii="Arial" w:hAnsi="Arial" w:cs="Arial"/>
-              </w:rPr>
-              <w:t>Alberto Nolasco</w:t>
-            </w:r>
-          </w:p>
-        </w:tc>
-      </w:tr>
-      <w:tr>
-        <w:tc>
-          <w:tcPr>
-            <w:tcW w:w="4489" w:type="dxa"/>
-            <w:gridSpan w:val="2"/>
-          </w:tcPr>
-          <w:p>
-            <w:pPr>
-              <w:keepNext/>
-              <w:keepLines/>
-              <w:jc w:val="both"/>
-              <w:rPr>
-                <w:rFonts w:ascii="Arial" w:hAnsi="Arial" w:cs="Arial"/>
-              </w:rPr>
-            </w:pPr>
-            <w:r>
-              <w:rPr>
-                <w:rFonts w:ascii="Arial" w:hAnsi="Arial" w:cs="Arial"/>
-              </w:rPr>
-              <w:t>Required time</w:t>
-            </w:r>
-          </w:p>
-        </w:tc>
-        <w:tc>
-          <w:tcPr>
-            <w:tcW w:w="4489" w:type="dxa"/>
-            <w:gridSpan w:val="2"/>
-          </w:tcPr>
-          <w:p>
-            <w:pPr>
-              <w:keepNext/>
-              <w:keepLines/>
-              <w:jc w:val="both"/>
-              <w:rPr>
-                <w:rFonts w:ascii="Arial" w:hAnsi="Arial" w:cs="Arial"/>
-              </w:rPr>
-            </w:pPr>
-            <w:r>
-              <w:rPr>
-                <w:rFonts w:ascii="Arial" w:hAnsi="Arial" w:cs="Arial"/>
-              </w:rPr>
-              <w:t>15 days</w:t>
-            </w:r>
-          </w:p>
-        </w:tc>
-      </w:tr>
-      <w:tr>
-        <w:tc>
-          <w:tcPr>
-            <w:tcW w:w="4489" w:type="dxa"/>
-            <w:gridSpan w:val="2"/>
-          </w:tcPr>
-          <w:p>
-            <w:pPr>
-              <w:keepNext/>
-              <w:keepLines/>
-              <w:jc w:val="both"/>
-              <w:rPr>
-                <w:rFonts w:ascii="Arial" w:hAnsi="Arial" w:cs="Arial"/>
-              </w:rPr>
-            </w:pPr>
-            <w:r>
-              <w:rPr>
-                <w:rFonts w:ascii="Arial" w:hAnsi="Arial" w:cs="Arial"/>
-              </w:rPr>
-              <w:t>Required human resource</w:t>
-            </w:r>
-          </w:p>
-        </w:tc>
-        <w:tc>
-          <w:tcPr>
-            <w:tcW w:w="4489" w:type="dxa"/>
-            <w:gridSpan w:val="2"/>
-          </w:tcPr>
-          <w:p>
-            <w:pPr>
-              <w:keepNext/>
-              <w:keepLines/>
-              <w:jc w:val="both"/>
-              <w:rPr>
-                <w:rFonts w:ascii="Arial" w:hAnsi="Arial" w:cs="Arial"/>
-              </w:rPr>
-            </w:pPr>
-            <w:r>
-              <w:rPr>
-                <w:rFonts w:ascii="Arial" w:hAnsi="Arial" w:cs="Arial"/>
-              </w:rPr>
-              <w:t>Programmer, designer and tester</w:t>
-            </w:r>
-          </w:p>
-        </w:tc>
-      </w:tr>
-      <w:tr>
-        <w:tc>
-          <w:tcPr>
-            <w:tcW w:w="4489" w:type="dxa"/>
-            <w:gridSpan w:val="2"/>
-          </w:tcPr>
-          <w:p>
-            <w:pPr>
-              <w:keepNext/>
-              <w:keepLines/>
-              <w:jc w:val="both"/>
-              <w:rPr>
-                <w:rFonts w:ascii="Arial" w:hAnsi="Arial" w:cs="Arial"/>
-              </w:rPr>
-            </w:pPr>
-            <w:r>
-              <w:rPr>
-                <w:rFonts w:ascii="Arial" w:hAnsi="Arial" w:cs="Arial"/>
-              </w:rPr>
-              <w:t>Required budge</w:t>
-            </w:r>
-          </w:p>
-        </w:tc>
-        <w:tc>
-          <w:tcPr>
-            <w:tcW w:w="4489" w:type="dxa"/>
-            <w:gridSpan w:val="2"/>
-          </w:tcPr>
-          <w:p>
-            <w:pPr>
-              <w:keepNext/>
-              <w:keepLines/>
-              <w:jc w:val="both"/>
-              <w:rPr>
-                <w:rFonts w:ascii="Arial" w:hAnsi="Arial" w:cs="Arial"/>
-              </w:rPr>
-            </w:pPr>
-            <w:r>
-              <w:rPr>
-                <w:rFonts w:ascii="Arial" w:hAnsi="Arial" w:cs="Arial"/>
-              </w:rPr>
-              <w:t>$2,000</w:t>
-            </w:r>
-          </w:p>
-        </w:tc>
-      </w:tr>
-      <w:tr>
-        <w:tc>
-          <w:tcPr>
-            <w:tcW w:w="4489" w:type="dxa"/>
-            <w:gridSpan w:val="2"/>
-          </w:tcPr>
-          <w:p>
-            <w:pPr>
-              <w:keepNext/>
-              <w:keepLines/>
-              <w:tabs>
-                <w:tab w:val="left" w:pos="1195"/>
-              </w:tabs>
-              <w:jc w:val="both"/>
-              <w:rPr>
-                <w:rFonts w:ascii="Arial" w:hAnsi="Arial" w:cs="Arial"/>
-              </w:rPr>
-            </w:pPr>
-            <w:r>
-              <w:rPr>
-                <w:rFonts w:ascii="Arial" w:hAnsi="Arial" w:cs="Arial"/>
-              </w:rPr>
-              <w:t xml:space="preserve">Impact </w:t>
-            </w:r>
-          </w:p>
-        </w:tc>
-        <w:tc>
-          <w:tcPr>
-            <w:tcW w:w="4489" w:type="dxa"/>
-            <w:gridSpan w:val="2"/>
-          </w:tcPr>
-          <w:p>
-            <w:pPr>
-              <w:keepNext/>
-              <w:keepLines/>
-              <w:jc w:val="both"/>
-              <w:rPr>
-                <w:rFonts w:ascii="Arial" w:hAnsi="Arial" w:cs="Arial"/>
-              </w:rPr>
-            </w:pPr>
-            <w:r>
-              <w:rPr>
-                <w:rFonts w:ascii="Arial" w:hAnsi="Arial" w:cs="Arial"/>
-              </w:rPr>
-              <w:t>RF001 and RF002</w:t>
-            </w:r>
-          </w:p>
-        </w:tc>
-      </w:tr>
-      <w:tr>
-        <w:tc>
-          <w:tcPr>
-            <w:tcW w:w="4489" w:type="dxa"/>
-            <w:gridSpan w:val="2"/>
-          </w:tcPr>
-          <w:p>
-            <w:pPr>
-              <w:keepNext/>
-              <w:keepLines/>
-              <w:tabs>
-                <w:tab w:val="left" w:pos="1195"/>
-              </w:tabs>
-              <w:jc w:val="both"/>
-              <w:rPr>
-                <w:rFonts w:ascii="Arial" w:hAnsi="Arial" w:cs="Arial"/>
-              </w:rPr>
-            </w:pPr>
-            <w:r>
-              <w:rPr>
-                <w:rFonts w:ascii="Arial" w:hAnsi="Arial" w:cs="Arial"/>
-              </w:rPr>
-              <w:t xml:space="preserve">Risk </w:t>
-            </w:r>
-          </w:p>
-        </w:tc>
-        <w:tc>
-          <w:tcPr>
-            <w:tcW w:w="4489" w:type="dxa"/>
-            <w:gridSpan w:val="2"/>
-          </w:tcPr>
-          <w:p>
-            <w:pPr>
-              <w:keepNext/>
-              <w:keepLines/>
-              <w:jc w:val="both"/>
-              <w:rPr>
-                <w:rFonts w:ascii="Arial" w:hAnsi="Arial" w:cs="Arial"/>
-              </w:rPr>
-            </w:pPr>
-            <w:r>
-              <w:rPr>
-                <w:rFonts w:ascii="Arial" w:hAnsi="Arial" w:cs="Arial"/>
-              </w:rPr>
-              <w:t>Delays in project delivery</w:t>
-            </w:r>
-          </w:p>
-        </w:tc>
-      </w:tr>
-      <w:tr>
-        <w:tc>
-          <w:tcPr>
-            <w:tcW w:w="4489" w:type="dxa"/>
-            <w:gridSpan w:val="2"/>
-          </w:tcPr>
-          <w:p>
-            <w:pPr>
-              <w:keepNext/>
-              <w:keepLines/>
-              <w:tabs>
-                <w:tab w:val="left" w:pos="1195"/>
-              </w:tabs>
-              <w:jc w:val="both"/>
-              <w:rPr>
-                <w:rFonts w:ascii="Arial" w:hAnsi="Arial" w:cs="Arial"/>
-              </w:rPr>
-            </w:pPr>
-            <w:r>
-              <w:rPr>
-                <w:rFonts w:ascii="Arial" w:hAnsi="Arial" w:cs="Arial"/>
-              </w:rPr>
-              <w:t>Opportunities</w:t>
-            </w:r>
-          </w:p>
-        </w:tc>
-        <w:tc>
-          <w:tcPr>
-            <w:tcW w:w="4489" w:type="dxa"/>
-            <w:gridSpan w:val="2"/>
-          </w:tcPr>
-          <w:p>
-            <w:pPr>
-              <w:keepNext/>
-              <w:keepLines/>
-              <w:jc w:val="both"/>
-              <w:rPr>
-                <w:rFonts w:ascii="Arial" w:hAnsi="Arial" w:cs="Arial"/>
-              </w:rPr>
-            </w:pPr>
-            <w:r>
-              <w:rPr>
-                <w:rFonts w:ascii="Arial" w:hAnsi="Arial" w:cs="Arial"/>
-              </w:rPr>
-              <w:t>Being able to analyze different videos, which were taken in other video formats</w:t>
-            </w:r>
-          </w:p>
-        </w:tc>
-      </w:tr>
-      <w:tr>
-        <w:tc>
-          <w:tcPr>
-            <w:tcW w:w="4489" w:type="dxa"/>
-            <w:gridSpan w:val="2"/>
-          </w:tcPr>
-          <w:p>
-            <w:pPr>
-              <w:keepNext/>
-              <w:keepLines/>
-              <w:jc w:val="both"/>
-              <w:rPr>
-                <w:rFonts w:ascii="Arial" w:hAnsi="Arial" w:cs="Arial"/>
-              </w:rPr>
-            </w:pPr>
-            <w:r>
-              <w:rPr>
-                <w:rFonts w:ascii="Arial" w:hAnsi="Arial" w:cs="Arial"/>
-              </w:rPr>
-              <w:t>Decision</w:t>
-            </w:r>
-          </w:p>
-        </w:tc>
-        <w:tc>
-          <w:tcPr>
-            <w:tcW w:w="4489" w:type="dxa"/>
-            <w:gridSpan w:val="2"/>
-          </w:tcPr>
-          <w:p>
-            <w:pPr>
-              <w:keepNext/>
-              <w:keepLines/>
-              <w:jc w:val="both"/>
-              <w:rPr>
-                <w:rFonts w:ascii="Arial" w:hAnsi="Arial" w:cs="Arial"/>
-              </w:rPr>
-            </w:pPr>
-          </w:p>
-        </w:tc>
-      </w:tr>
-      <w:tr>
-        <w:tc>
-          <w:tcPr>
-            <w:tcW w:w="4489" w:type="dxa"/>
-            <w:gridSpan w:val="2"/>
-          </w:tcPr>
-          <w:p>
-            <w:pPr>
-              <w:keepNext/>
-              <w:keepLines/>
-              <w:tabs>
-                <w:tab w:val="left" w:pos="1195"/>
-              </w:tabs>
-              <w:jc w:val="both"/>
-              <w:rPr>
-                <w:rFonts w:ascii="Arial" w:hAnsi="Arial" w:cs="Arial"/>
-              </w:rPr>
-            </w:pPr>
-            <w:r>
-              <w:rPr>
-                <w:rFonts w:ascii="Arial" w:hAnsi="Arial" w:cs="Arial"/>
-              </w:rPr>
-              <w:t xml:space="preserve">Reasons for the decision </w:t>
-            </w:r>
-          </w:p>
-        </w:tc>
-        <w:tc>
-          <w:tcPr>
-            <w:tcW w:w="4489" w:type="dxa"/>
-            <w:gridSpan w:val="2"/>
-          </w:tcPr>
-          <w:p>
-            <w:pPr>
-              <w:keepNext/>
-              <w:keepLines/>
-              <w:jc w:val="both"/>
-              <w:rPr>
-                <w:rFonts w:ascii="Arial" w:hAnsi="Arial" w:cs="Arial"/>
-              </w:rPr>
-            </w:pPr>
-          </w:p>
-        </w:tc>
-      </w:tr>
-    </w:tbl>
+      <w:bookmarkEnd w:id="0"/>
+    </w:p>
     <w:p>
       <w:pPr>
         <w:keepNext/>
@@ -1624,16 +617,15 @@
             <w:pPr>
               <w:keepNext/>
               <w:keepLines/>
-              <w:jc w:val="center"/>
-              <w:rPr>
-                <w:rFonts w:ascii="Arial" w:hAnsi="Arial" w:cs="Arial"/>
-              </w:rPr>
-            </w:pPr>
-            <w:r>
-              <w:rPr>
-                <w:rFonts w:ascii="Arial" w:hAnsi="Arial" w:cs="Arial"/>
-              </w:rPr>
-              <w:t>Weapons detection</w:t>
+              <w:rPr>
+                <w:rFonts w:ascii="Arial" w:hAnsi="Arial" w:cs="Arial"/>
+              </w:rPr>
+            </w:pPr>
+            <w:r>
+              <w:rPr>
+                <w:rFonts w:ascii="Arial" w:hAnsi="Arial" w:cs="Arial"/>
+              </w:rPr>
+              <w:t>Add video formats</w:t>
             </w:r>
           </w:p>
         </w:tc>
@@ -1645,31 +637,18 @@
           </w:tcPr>
           <w:p>
             <w:pPr>
-              <w:pStyle w:val="Heading1"/>
-              <w:spacing w:before="0"/>
-              <w:outlineLvl w:val="0"/>
-              <w:rPr>
-                <w:rFonts w:ascii="Arial" w:hAnsi="Arial" w:cs="Arial"/>
-                <w:b w:val="0"/>
-                <w:color w:val="auto"/>
-                <w:sz w:val="22"/>
-                <w:szCs w:val="22"/>
-              </w:rPr>
-            </w:pPr>
-            <w:bookmarkStart w:id="2" w:name="_Toc22899465"/>
-            <w:bookmarkStart w:id="3" w:name="_Toc24108527"/>
-            <w:r>
-              <w:rPr>
-                <w:rFonts w:ascii="Arial" w:hAnsi="Arial" w:cs="Arial"/>
-                <w:b w:val="0"/>
-                <w:color w:val="auto"/>
-                <w:sz w:val="22"/>
-                <w:szCs w:val="22"/>
-              </w:rPr>
-              <w:t>CR No. 2</w:t>
-            </w:r>
-            <w:bookmarkEnd w:id="2"/>
-            <w:bookmarkEnd w:id="3"/>
+              <w:keepNext/>
+              <w:keepLines/>
+              <w:rPr>
+                <w:rFonts w:ascii="Arial" w:hAnsi="Arial" w:cs="Arial"/>
+              </w:rPr>
+            </w:pPr>
+            <w:r>
+              <w:rPr>
+                <w:rFonts w:ascii="Arial" w:hAnsi="Arial" w:cs="Arial"/>
+              </w:rPr>
+              <w:t>CR No. 1</w:t>
+            </w:r>
           </w:p>
         </w:tc>
         <w:tc>
@@ -1689,19 +668,7 @@
               <w:rPr>
                 <w:rFonts w:ascii="Arial" w:hAnsi="Arial" w:cs="Arial"/>
               </w:rPr>
-              <w:t>Priority:</w:t>
-            </w:r>
-            <w:r>
-              <w:rPr>
-                <w:rFonts w:ascii="Arial" w:hAnsi="Arial" w:cs="Arial"/>
-              </w:rPr>
-              <w:t xml:space="preserve"> </w:t>
-            </w:r>
-            <w:r>
-              <w:rPr>
-                <w:rFonts w:ascii="Arial" w:hAnsi="Arial" w:cs="Arial"/>
-              </w:rPr>
-              <w:t>Medium</w:t>
+              <w:t>Priority: Medium</w:t>
             </w:r>
           </w:p>
         </w:tc>
@@ -1721,19 +688,7 @@
               <w:rPr>
                 <w:rFonts w:ascii="Arial" w:hAnsi="Arial" w:cs="Arial"/>
               </w:rPr>
-              <w:t xml:space="preserve">Date: </w:t>
-            </w:r>
-            <w:r>
-              <w:rPr>
-                <w:rFonts w:ascii="Arial" w:hAnsi="Arial" w:cs="Arial"/>
-              </w:rPr>
-              <w:t>24/10</w:t>
-            </w:r>
-            <w:r>
-              <w:rPr>
-                <w:rFonts w:ascii="Arial" w:hAnsi="Arial" w:cs="Arial"/>
-              </w:rPr>
-              <w:t>/2019</w:t>
+              <w:t>Date: 24/10/2019</w:t>
             </w:r>
           </w:p>
         </w:tc>
@@ -1777,7 +732,13 @@
               <w:rPr>
                 <w:rFonts w:ascii="Arial" w:hAnsi="Arial" w:cs="Arial"/>
               </w:rPr>
-              <w:t>Add the ability to detect white weapons and firearms to the system</w:t>
+              <w:t>Add to the system the ability to play vi</w:t>
+            </w:r>
+            <w:r>
+              <w:rPr>
+                <w:rFonts w:ascii="Arial" w:hAnsi="Arial" w:cs="Arial"/>
+              </w:rPr>
+              <w:t>deos in 3GP, FLV and WMV format</w:t>
             </w:r>
           </w:p>
         </w:tc>
@@ -1865,7 +826,7 @@
               <w:rPr>
                 <w:rFonts w:ascii="Arial" w:hAnsi="Arial" w:cs="Arial"/>
               </w:rPr>
-              <w:t xml:space="preserve">3 Months </w:t>
+              <w:t>15 days</w:t>
             </w:r>
           </w:p>
         </w:tc>
@@ -1909,7 +870,7 @@
               <w:rPr>
                 <w:rFonts w:ascii="Arial" w:hAnsi="Arial" w:cs="Arial"/>
               </w:rPr>
-              <w:t>Project manager, designer, programmer and tester.</w:t>
+              <w:t>Programmer, designer and tester</w:t>
             </w:r>
           </w:p>
         </w:tc>
@@ -1953,7 +914,13 @@
               <w:rPr>
                 <w:rFonts w:ascii="Arial" w:hAnsi="Arial" w:cs="Arial"/>
               </w:rPr>
-              <w:t>$10,000</w:t>
+              <w:t>$2</w:t>
+            </w:r>
+            <w:r>
+              <w:rPr>
+                <w:rFonts w:ascii="Arial" w:hAnsi="Arial" w:cs="Arial"/>
+              </w:rPr>
+              <w:t>,000</w:t>
             </w:r>
           </w:p>
         </w:tc>
@@ -2000,7 +967,7 @@
               <w:rPr>
                 <w:rFonts w:ascii="Arial" w:hAnsi="Arial" w:cs="Arial"/>
               </w:rPr>
-              <w:t>RF006, RF007, RF008, RF012</w:t>
+              <w:t>RF001 and RF002</w:t>
             </w:r>
           </w:p>
         </w:tc>
@@ -2047,7 +1014,7 @@
               <w:rPr>
                 <w:rFonts w:ascii="Arial" w:hAnsi="Arial" w:cs="Arial"/>
               </w:rPr>
-              <w:t>Delays in project delivery and adding complexity to the system</w:t>
+              <w:t>Delays in project delivery</w:t>
             </w:r>
           </w:p>
         </w:tc>
@@ -2094,7 +1061,7 @@
               <w:rPr>
                 <w:rFonts w:ascii="Arial" w:hAnsi="Arial" w:cs="Arial"/>
               </w:rPr>
-              <w:t>Create a surveillance system with superior capabilities and achieve better protection</w:t>
+              <w:t>Being able to analyze different videos, which were taken in other video formats</w:t>
             </w:r>
           </w:p>
         </w:tc>
@@ -2198,246 +1165,320 @@
           <w:rFonts w:ascii="Arial" w:hAnsi="Arial" w:cs="Arial"/>
         </w:rPr>
       </w:pPr>
-    </w:p>
-    <w:p>
-      <w:pPr>
-        <w:keepNext/>
-        <w:keepLines/>
-        <w:spacing w:after="0"/>
-        <w:rPr>
-          <w:rFonts w:ascii="Arial" w:hAnsi="Arial" w:cs="Arial"/>
-        </w:rPr>
-      </w:pPr>
-    </w:p>
-    <w:p>
-      <w:pPr>
-        <w:keepNext/>
-        <w:keepLines/>
-        <w:spacing w:after="0"/>
-        <w:rPr>
-          <w:rFonts w:ascii="Arial" w:hAnsi="Arial" w:cs="Arial"/>
-        </w:rPr>
-      </w:pPr>
-    </w:p>
-    <w:p>
-      <w:pPr>
-        <w:keepNext/>
-        <w:keepLines/>
-        <w:spacing w:after="0"/>
-        <w:rPr>
-          <w:rFonts w:ascii="Arial" w:hAnsi="Arial" w:cs="Arial"/>
-        </w:rPr>
-      </w:pPr>
-    </w:p>
-    <w:p>
-      <w:pPr>
-        <w:keepNext/>
-        <w:keepLines/>
-        <w:spacing w:after="0"/>
-        <w:rPr>
-          <w:rFonts w:ascii="Arial" w:hAnsi="Arial" w:cs="Arial"/>
-        </w:rPr>
-      </w:pPr>
-    </w:p>
-    <w:p>
-      <w:pPr>
-        <w:keepNext/>
-        <w:keepLines/>
-        <w:spacing w:after="0"/>
-        <w:rPr>
-          <w:rFonts w:ascii="Arial" w:hAnsi="Arial" w:cs="Arial"/>
-        </w:rPr>
-      </w:pPr>
-    </w:p>
-    <w:p>
-      <w:pPr>
-        <w:keepNext/>
-        <w:keepLines/>
-        <w:spacing w:after="0"/>
-        <w:rPr>
-          <w:rFonts w:ascii="Arial" w:hAnsi="Arial" w:cs="Arial"/>
-        </w:rPr>
-      </w:pPr>
-    </w:p>
-    <w:p>
-      <w:pPr>
-        <w:keepNext/>
-        <w:keepLines/>
-        <w:spacing w:after="0"/>
-        <w:rPr>
-          <w:rFonts w:ascii="Arial" w:hAnsi="Arial" w:cs="Arial"/>
-        </w:rPr>
-      </w:pPr>
-    </w:p>
-    <w:p>
-      <w:pPr>
-        <w:keepNext/>
-        <w:keepLines/>
-        <w:spacing w:after="0"/>
-        <w:rPr>
-          <w:rFonts w:ascii="Arial" w:hAnsi="Arial" w:cs="Arial"/>
-        </w:rPr>
-      </w:pPr>
-    </w:p>
-    <w:p>
-      <w:pPr>
-        <w:keepNext/>
-        <w:keepLines/>
-        <w:spacing w:after="0"/>
-        <w:rPr>
-          <w:rFonts w:ascii="Arial" w:hAnsi="Arial" w:cs="Arial"/>
-        </w:rPr>
-      </w:pPr>
-    </w:p>
-    <w:p>
-      <w:pPr>
-        <w:keepNext/>
-        <w:keepLines/>
-        <w:spacing w:after="0"/>
-        <w:rPr>
-          <w:rFonts w:ascii="Arial" w:hAnsi="Arial" w:cs="Arial"/>
-        </w:rPr>
-      </w:pPr>
-    </w:p>
-    <w:p>
-      <w:pPr>
-        <w:keepNext/>
-        <w:keepLines/>
-        <w:spacing w:after="0"/>
-        <w:rPr>
-          <w:rFonts w:ascii="Arial" w:hAnsi="Arial" w:cs="Arial"/>
-        </w:rPr>
-      </w:pPr>
-    </w:p>
-    <w:p>
-      <w:pPr>
-        <w:keepNext/>
-        <w:keepLines/>
-        <w:spacing w:after="0"/>
-        <w:rPr>
-          <w:rFonts w:ascii="Arial" w:hAnsi="Arial" w:cs="Arial"/>
-        </w:rPr>
-      </w:pPr>
-    </w:p>
-    <w:p>
-      <w:pPr>
-        <w:keepNext/>
-        <w:keepLines/>
-        <w:spacing w:after="0"/>
-        <w:rPr>
-          <w:rFonts w:ascii="Arial" w:hAnsi="Arial" w:cs="Arial"/>
-        </w:rPr>
-      </w:pPr>
-    </w:p>
-    <w:p>
-      <w:pPr>
-        <w:keepNext/>
-        <w:keepLines/>
-        <w:spacing w:after="0"/>
-        <w:rPr>
-          <w:rFonts w:ascii="Arial" w:hAnsi="Arial" w:cs="Arial"/>
-        </w:rPr>
-      </w:pPr>
-    </w:p>
-    <w:p>
-      <w:pPr>
-        <w:keepNext/>
-        <w:keepLines/>
-        <w:spacing w:after="0"/>
-        <w:rPr>
-          <w:rFonts w:ascii="Arial" w:hAnsi="Arial" w:cs="Arial"/>
-        </w:rPr>
-      </w:pPr>
-    </w:p>
-    <w:p>
-      <w:pPr>
-        <w:keepNext/>
-        <w:keepLines/>
-        <w:spacing w:after="0"/>
-        <w:rPr>
-          <w:rFonts w:ascii="Arial" w:hAnsi="Arial" w:cs="Arial"/>
-        </w:rPr>
-      </w:pPr>
-    </w:p>
-    <w:p>
-      <w:pPr>
-        <w:keepNext/>
-        <w:keepLines/>
-        <w:spacing w:after="0"/>
-        <w:rPr>
-          <w:rFonts w:ascii="Arial" w:hAnsi="Arial" w:cs="Arial"/>
-        </w:rPr>
-      </w:pPr>
-    </w:p>
-    <w:p>
-      <w:pPr>
-        <w:keepNext/>
-        <w:keepLines/>
-        <w:spacing w:after="0"/>
-        <w:rPr>
-          <w:rFonts w:ascii="Arial" w:hAnsi="Arial" w:cs="Arial"/>
-        </w:rPr>
-      </w:pPr>
-    </w:p>
-    <w:p>
-      <w:pPr>
-        <w:keepNext/>
-        <w:keepLines/>
-        <w:spacing w:after="0"/>
-        <w:rPr>
-          <w:rFonts w:ascii="Arial" w:hAnsi="Arial" w:cs="Arial"/>
-        </w:rPr>
-      </w:pPr>
-    </w:p>
-    <w:p>
-      <w:pPr>
-        <w:keepNext/>
-        <w:keepLines/>
-        <w:spacing w:after="0"/>
-        <w:rPr>
-          <w:rFonts w:ascii="Arial" w:hAnsi="Arial" w:cs="Arial"/>
-        </w:rPr>
-      </w:pPr>
-    </w:p>
-    <w:p>
-      <w:pPr>
-        <w:keepNext/>
-        <w:keepLines/>
-        <w:spacing w:after="0"/>
-        <w:rPr>
-          <w:rFonts w:ascii="Arial" w:hAnsi="Arial" w:cs="Arial"/>
-        </w:rPr>
-      </w:pPr>
-    </w:p>
-    <w:p>
-      <w:pPr>
-        <w:keepNext/>
-        <w:keepLines/>
-        <w:spacing w:after="0"/>
-        <w:rPr>
-          <w:rFonts w:ascii="Arial" w:hAnsi="Arial" w:cs="Arial"/>
-        </w:rPr>
-      </w:pPr>
-    </w:p>
-    <w:p>
-      <w:pPr>
-        <w:keepNext/>
-        <w:keepLines/>
-        <w:spacing w:after="0"/>
-        <w:rPr>
-          <w:rFonts w:ascii="Arial" w:hAnsi="Arial" w:cs="Arial"/>
-        </w:rPr>
-      </w:pPr>
-    </w:p>
-    <w:p>
-      <w:pPr>
-        <w:keepNext/>
-        <w:keepLines/>
-        <w:spacing w:after="0"/>
-        <w:rPr>
-          <w:rFonts w:ascii="Arial" w:hAnsi="Arial" w:cs="Arial"/>
-        </w:rPr>
-      </w:pPr>
+      <w:r>
+        <w:rPr>
+          <w:rFonts w:ascii="Arial" w:hAnsi="Arial" w:cs="Arial"/>
+        </w:rPr>
+        <w:t xml:space="preserve">CB: </w:t>
+      </w:r>
+    </w:p>
+    <w:p>
+      <w:pPr>
+        <w:pStyle w:val="ListParagraph"/>
+        <w:keepNext/>
+        <w:keepLines/>
+        <w:numPr>
+          <w:ilvl w:val="0"/>
+          <w:numId w:val="1"/>
+        </w:numPr>
+        <w:spacing w:after="0"/>
+        <w:rPr>
+          <w:rFonts w:ascii="Arial" w:hAnsi="Arial" w:cs="Arial"/>
+        </w:rPr>
+      </w:pPr>
+      <w:r>
+        <w:rPr>
+          <w:rFonts w:ascii="Arial" w:hAnsi="Arial" w:cs="Arial"/>
+        </w:rPr>
+        <w:t xml:space="preserve">Luis: </w:t>
+      </w:r>
+      <w:r>
+        <w:rPr>
+          <w:rFonts w:ascii="Arial" w:hAnsi="Arial" w:cs="Arial"/>
+        </w:rPr>
+        <w:t>This change is critical as it affects the system completely. And the cost benefit is adequate.</w:t>
+      </w:r>
+      <w:r>
+        <w:rPr>
+          <w:rFonts w:ascii="Arial" w:hAnsi="Arial" w:cs="Arial"/>
+        </w:rPr>
+        <w:t xml:space="preserve"> </w:t>
+      </w:r>
+      <w:r>
+        <w:rPr>
+          <w:rFonts w:ascii="Arial" w:hAnsi="Arial" w:cs="Arial"/>
+        </w:rPr>
+        <w:t>I approve of this change</w:t>
+      </w:r>
+    </w:p>
+    <w:p>
+      <w:pPr>
+        <w:pStyle w:val="ListParagraph"/>
+        <w:keepNext/>
+        <w:keepLines/>
+        <w:numPr>
+          <w:ilvl w:val="0"/>
+          <w:numId w:val="1"/>
+        </w:numPr>
+        <w:spacing w:after="0"/>
+        <w:rPr>
+          <w:rFonts w:ascii="Arial" w:hAnsi="Arial" w:cs="Arial"/>
+        </w:rPr>
+      </w:pPr>
+      <w:r>
+        <w:rPr>
+          <w:rFonts w:ascii="Arial" w:hAnsi="Arial" w:cs="Arial"/>
+        </w:rPr>
+        <w:t>Omar</w:t>
+      </w:r>
+      <w:r>
+        <w:rPr>
+          <w:rFonts w:ascii="Arial" w:hAnsi="Arial" w:cs="Arial"/>
+        </w:rPr>
+        <w:t>:</w:t>
+      </w:r>
+      <w:r>
+        <w:rPr>
+          <w:rFonts w:ascii="Arial" w:hAnsi="Arial" w:cs="Arial"/>
+        </w:rPr>
+        <w:t xml:space="preserve"> T</w:t>
+      </w:r>
+      <w:r>
+        <w:rPr>
+          <w:rFonts w:ascii="Arial" w:hAnsi="Arial" w:cs="Arial"/>
+        </w:rPr>
+        <w:t>he ARV can be used for different types of videos, this makes the system more complete. and resources are not at risk</w:t>
+      </w:r>
+    </w:p>
+    <w:p>
+      <w:pPr>
+        <w:keepNext/>
+        <w:keepLines/>
+        <w:spacing w:after="0"/>
+        <w:rPr>
+          <w:rFonts w:ascii="Arial" w:hAnsi="Arial" w:cs="Arial"/>
+        </w:rPr>
+      </w:pPr>
+      <w:r>
+        <w:rPr>
+          <w:rFonts w:ascii="Arial" w:hAnsi="Arial" w:cs="Arial"/>
+        </w:rPr>
+        <w:t>Conclusion</w:t>
+      </w:r>
+      <w:r>
+        <w:rPr>
+          <w:rFonts w:ascii="Arial" w:hAnsi="Arial" w:cs="Arial"/>
+        </w:rPr>
+        <w:t>:</w:t>
+      </w:r>
+    </w:p>
+    <w:p>
+      <w:pPr>
+        <w:keepNext/>
+        <w:keepLines/>
+        <w:spacing w:after="0"/>
+        <w:rPr>
+          <w:rFonts w:ascii="Arial" w:hAnsi="Arial" w:cs="Arial"/>
+          <w:b/>
+        </w:rPr>
+      </w:pPr>
+      <w:r>
+        <w:rPr>
+          <w:rFonts w:ascii="Arial" w:hAnsi="Arial" w:cs="Arial"/>
+          <w:b/>
+        </w:rPr>
+        <w:t>The CB approve this change request.</w:t>
+      </w:r>
+    </w:p>
+    <w:p>
+      <w:pPr>
+        <w:keepNext/>
+        <w:keepLines/>
+        <w:spacing w:after="0"/>
+        <w:jc w:val="center"/>
+        <w:rPr>
+          <w:rFonts w:ascii="Arial" w:hAnsi="Arial" w:cs="Arial"/>
+        </w:rPr>
+      </w:pPr>
+    </w:p>
+    <w:p>
+      <w:pPr>
+        <w:keepNext/>
+        <w:keepLines/>
+        <w:spacing w:after="0"/>
+        <w:rPr>
+          <w:rFonts w:ascii="Arial" w:hAnsi="Arial" w:cs="Arial"/>
+        </w:rPr>
+      </w:pPr>
+    </w:p>
+    <w:p>
+      <w:pPr>
+        <w:keepNext/>
+        <w:keepLines/>
+        <w:spacing w:after="0"/>
+        <w:rPr>
+          <w:rFonts w:ascii="Arial" w:hAnsi="Arial" w:cs="Arial"/>
+        </w:rPr>
+      </w:pPr>
+    </w:p>
+    <w:p>
+      <w:pPr>
+        <w:keepNext/>
+        <w:keepLines/>
+        <w:spacing w:after="0"/>
+        <w:rPr>
+          <w:rFonts w:ascii="Arial" w:hAnsi="Arial" w:cs="Arial"/>
+        </w:rPr>
+      </w:pPr>
+    </w:p>
+    <w:p>
+      <w:pPr>
+        <w:keepNext/>
+        <w:keepLines/>
+        <w:spacing w:after="0"/>
+        <w:rPr>
+          <w:rFonts w:ascii="Arial" w:hAnsi="Arial" w:cs="Arial"/>
+        </w:rPr>
+      </w:pPr>
+    </w:p>
+    <w:p>
+      <w:pPr>
+        <w:keepNext/>
+        <w:keepLines/>
+        <w:spacing w:after="0"/>
+        <w:rPr>
+          <w:rFonts w:ascii="Arial" w:hAnsi="Arial" w:cs="Arial"/>
+        </w:rPr>
+      </w:pPr>
+    </w:p>
+    <w:p>
+      <w:pPr>
+        <w:keepNext/>
+        <w:keepLines/>
+        <w:spacing w:after="0"/>
+        <w:rPr>
+          <w:rFonts w:ascii="Arial" w:hAnsi="Arial" w:cs="Arial"/>
+        </w:rPr>
+      </w:pPr>
+    </w:p>
+    <w:p>
+      <w:pPr>
+        <w:keepNext/>
+        <w:keepLines/>
+        <w:spacing w:after="0"/>
+        <w:rPr>
+          <w:rFonts w:ascii="Arial" w:hAnsi="Arial" w:cs="Arial"/>
+        </w:rPr>
+      </w:pPr>
+    </w:p>
+    <w:p>
+      <w:pPr>
+        <w:keepNext/>
+        <w:keepLines/>
+        <w:spacing w:after="0"/>
+        <w:rPr>
+          <w:rFonts w:ascii="Arial" w:hAnsi="Arial" w:cs="Arial"/>
+        </w:rPr>
+      </w:pPr>
+    </w:p>
+    <w:p>
+      <w:pPr>
+        <w:keepNext/>
+        <w:keepLines/>
+        <w:spacing w:after="0"/>
+        <w:rPr>
+          <w:rFonts w:ascii="Arial" w:hAnsi="Arial" w:cs="Arial"/>
+        </w:rPr>
+      </w:pPr>
+    </w:p>
+    <w:p>
+      <w:pPr>
+        <w:keepNext/>
+        <w:keepLines/>
+        <w:spacing w:after="0"/>
+        <w:rPr>
+          <w:rFonts w:ascii="Arial" w:hAnsi="Arial" w:cs="Arial"/>
+        </w:rPr>
+      </w:pPr>
+    </w:p>
+    <w:p>
+      <w:pPr>
+        <w:keepNext/>
+        <w:keepLines/>
+        <w:spacing w:after="0"/>
+        <w:rPr>
+          <w:rFonts w:ascii="Arial" w:hAnsi="Arial" w:cs="Arial"/>
+        </w:rPr>
+      </w:pPr>
+    </w:p>
+    <w:p>
+      <w:pPr>
+        <w:keepNext/>
+        <w:keepLines/>
+        <w:spacing w:after="0"/>
+        <w:rPr>
+          <w:rFonts w:ascii="Arial" w:hAnsi="Arial" w:cs="Arial"/>
+        </w:rPr>
+      </w:pPr>
+    </w:p>
+    <w:p>
+      <w:pPr>
+        <w:keepNext/>
+        <w:keepLines/>
+        <w:spacing w:after="0"/>
+        <w:rPr>
+          <w:rFonts w:ascii="Arial" w:hAnsi="Arial" w:cs="Arial"/>
+        </w:rPr>
+      </w:pPr>
+    </w:p>
+    <w:p>
+      <w:pPr>
+        <w:keepNext/>
+        <w:keepLines/>
+        <w:spacing w:after="0"/>
+        <w:rPr>
+          <w:rFonts w:ascii="Arial" w:hAnsi="Arial" w:cs="Arial"/>
+        </w:rPr>
+      </w:pPr>
+    </w:p>
+    <w:p>
+      <w:pPr>
+        <w:keepNext/>
+        <w:keepLines/>
+        <w:spacing w:after="0"/>
+        <w:rPr>
+          <w:rFonts w:ascii="Arial" w:hAnsi="Arial" w:cs="Arial"/>
+        </w:rPr>
+      </w:pPr>
+    </w:p>
+    <w:p>
+      <w:pPr>
+        <w:keepNext/>
+        <w:keepLines/>
+        <w:spacing w:after="0"/>
+        <w:rPr>
+          <w:rFonts w:ascii="Arial" w:hAnsi="Arial" w:cs="Arial"/>
+        </w:rPr>
+      </w:pPr>
+    </w:p>
+    <w:p>
+      <w:pPr>
+        <w:pStyle w:val="Heading1"/>
+        <w:rPr>
+          <w:rFonts w:ascii="Arial" w:hAnsi="Arial" w:cs="Arial"/>
+        </w:rPr>
+      </w:pPr>
+      <w:bookmarkStart w:id="1" w:name="_Toc25251300"/>
+      <w:bookmarkStart w:id="2" w:name="_GoBack"/>
+      <w:bookmarkEnd w:id="2"/>
+      <w:r>
+        <w:rPr>
+          <w:rFonts w:ascii="Arial" w:hAnsi="Arial" w:cs="Arial"/>
+        </w:rPr>
+        <w:lastRenderedPageBreak/>
+        <w:t>CR No. 2: Weapons detection</w:t>
+      </w:r>
+      <w:bookmarkEnd w:id="1"/>
     </w:p>
     <w:p>
       <w:pPr>
@@ -2480,8 +1521,7 @@
               <w:rPr>
                 <w:rFonts w:ascii="Arial" w:hAnsi="Arial" w:cs="Arial"/>
               </w:rPr>
-              <w:lastRenderedPageBreak/>
-              <w:t>Saving frames</w:t>
+              <w:t>Weapons detection</w:t>
             </w:r>
           </w:p>
         </w:tc>
@@ -2493,31 +1533,19 @@
           </w:tcPr>
           <w:p>
             <w:pPr>
-              <w:pStyle w:val="Heading1"/>
-              <w:spacing w:before="0"/>
-              <w:outlineLvl w:val="0"/>
-              <w:rPr>
-                <w:rFonts w:ascii="Arial" w:hAnsi="Arial" w:cs="Arial"/>
-                <w:b w:val="0"/>
-                <w:color w:val="auto"/>
-                <w:sz w:val="22"/>
-                <w:szCs w:val="22"/>
-              </w:rPr>
-            </w:pPr>
-            <w:bookmarkStart w:id="4" w:name="_Toc22899466"/>
-            <w:bookmarkStart w:id="5" w:name="_Toc24108528"/>
-            <w:r>
-              <w:rPr>
-                <w:rFonts w:ascii="Arial" w:hAnsi="Arial" w:cs="Arial"/>
-                <w:b w:val="0"/>
-                <w:color w:val="auto"/>
-                <w:sz w:val="22"/>
-                <w:szCs w:val="22"/>
-              </w:rPr>
-              <w:t>CR No. 3</w:t>
-            </w:r>
-            <w:bookmarkEnd w:id="4"/>
-            <w:bookmarkEnd w:id="5"/>
+              <w:rPr>
+                <w:rFonts w:ascii="Arial" w:hAnsi="Arial" w:cs="Arial"/>
+                <w:b/>
+              </w:rPr>
+            </w:pPr>
+            <w:bookmarkStart w:id="3" w:name="_Toc22899465"/>
+            <w:r>
+              <w:rPr>
+                <w:rFonts w:ascii="Arial" w:hAnsi="Arial" w:cs="Arial"/>
+              </w:rPr>
+              <w:t>CR No. 2</w:t>
+            </w:r>
+            <w:bookmarkEnd w:id="3"/>
           </w:p>
         </w:tc>
         <w:tc>
@@ -2527,8 +1555,6 @@
           </w:tcPr>
           <w:p>
             <w:pPr>
-              <w:keepNext/>
-              <w:keepLines/>
               <w:rPr>
                 <w:rFonts w:ascii="Arial" w:hAnsi="Arial" w:cs="Arial"/>
               </w:rPr>
@@ -2543,7 +1569,13 @@
               <w:rPr>
                 <w:rFonts w:ascii="Arial" w:hAnsi="Arial" w:cs="Arial"/>
               </w:rPr>
-              <w:t xml:space="preserve"> Critical </w:t>
+              <w:t xml:space="preserve"> </w:t>
+            </w:r>
+            <w:r>
+              <w:rPr>
+                <w:rFonts w:ascii="Arial" w:hAnsi="Arial" w:cs="Arial"/>
+              </w:rPr>
+              <w:t>Medium</w:t>
             </w:r>
           </w:p>
         </w:tc>
@@ -2553,8 +1585,6 @@
           </w:tcPr>
           <w:p>
             <w:pPr>
-              <w:keepNext/>
-              <w:keepLines/>
               <w:rPr>
                 <w:rFonts w:ascii="Arial" w:hAnsi="Arial" w:cs="Arial"/>
               </w:rPr>
@@ -2569,7 +1599,13 @@
               <w:rPr>
                 <w:rFonts w:ascii="Arial" w:hAnsi="Arial" w:cs="Arial"/>
               </w:rPr>
-              <w:t>24/10/2019</w:t>
+              <w:t>24/10</w:t>
+            </w:r>
+            <w:r>
+              <w:rPr>
+                <w:rFonts w:ascii="Arial" w:hAnsi="Arial" w:cs="Arial"/>
+              </w:rPr>
+              <w:t>/2019</w:t>
             </w:r>
           </w:p>
         </w:tc>
@@ -2613,19 +1649,7 @@
               <w:rPr>
                 <w:rFonts w:ascii="Arial" w:hAnsi="Arial" w:cs="Arial"/>
               </w:rPr>
-              <w:t xml:space="preserve">Prefer the system to save the frames in </w:t>
-            </w:r>
-            <w:r>
-              <w:rPr>
-                <w:rFonts w:ascii="Arial" w:hAnsi="Arial" w:cs="Arial"/>
-              </w:rPr>
-              <w:t>FLV</w:t>
-            </w:r>
-            <w:r>
-              <w:rPr>
-                <w:rFonts w:ascii="Arial" w:hAnsi="Arial" w:cs="Arial"/>
-              </w:rPr>
-              <w:t xml:space="preserve"> format to comply with the standards established by the IT department.</w:t>
+              <w:t>Add the ability to detect white weapons and firearms to the system</w:t>
             </w:r>
           </w:p>
         </w:tc>
@@ -2713,7 +1737,7 @@
               <w:rPr>
                 <w:rFonts w:ascii="Arial" w:hAnsi="Arial" w:cs="Arial"/>
               </w:rPr>
-              <w:t>1 Month</w:t>
+              <w:t xml:space="preserve">3 Months </w:t>
             </w:r>
           </w:p>
         </w:tc>
@@ -2757,13 +1781,7 @@
               <w:rPr>
                 <w:rFonts w:ascii="Arial" w:hAnsi="Arial" w:cs="Arial"/>
               </w:rPr>
-              <w:t>Designer, programme</w:t>
-            </w:r>
-            <w:r>
-              <w:rPr>
-                <w:rFonts w:ascii="Arial" w:hAnsi="Arial" w:cs="Arial"/>
-              </w:rPr>
-              <w:t>r and tester</w:t>
+              <w:t>Project manager, designer, programmer and tester.</w:t>
             </w:r>
           </w:p>
         </w:tc>
@@ -2807,7 +1825,7 @@
               <w:rPr>
                 <w:rFonts w:ascii="Arial" w:hAnsi="Arial" w:cs="Arial"/>
               </w:rPr>
-              <w:t>$2,000</w:t>
+              <w:t>$10,000</w:t>
             </w:r>
           </w:p>
         </w:tc>
@@ -2833,28 +1851,28 @@
               <w:rPr>
                 <w:rFonts w:ascii="Arial" w:hAnsi="Arial" w:cs="Arial"/>
               </w:rPr>
-              <w:t>Impact modules</w:t>
-            </w:r>
-          </w:p>
-        </w:tc>
-        <w:tc>
-          <w:tcPr>
-            <w:tcW w:w="4489" w:type="dxa"/>
-            <w:gridSpan w:val="2"/>
-          </w:tcPr>
-          <w:p>
-            <w:pPr>
-              <w:keepNext/>
-              <w:keepLines/>
-              <w:rPr>
-                <w:rFonts w:ascii="Arial" w:hAnsi="Arial" w:cs="Arial"/>
-              </w:rPr>
-            </w:pPr>
-            <w:r>
-              <w:rPr>
-                <w:rFonts w:ascii="Arial" w:hAnsi="Arial" w:cs="Arial"/>
-              </w:rPr>
-              <w:t>RF005</w:t>
+              <w:t>Impact</w:t>
+            </w:r>
+          </w:p>
+        </w:tc>
+        <w:tc>
+          <w:tcPr>
+            <w:tcW w:w="4489" w:type="dxa"/>
+            <w:gridSpan w:val="2"/>
+          </w:tcPr>
+          <w:p>
+            <w:pPr>
+              <w:keepNext/>
+              <w:keepLines/>
+              <w:rPr>
+                <w:rFonts w:ascii="Arial" w:hAnsi="Arial" w:cs="Arial"/>
+              </w:rPr>
+            </w:pPr>
+            <w:r>
+              <w:rPr>
+                <w:rFonts w:ascii="Arial" w:hAnsi="Arial" w:cs="Arial"/>
+              </w:rPr>
+              <w:t>RF006, RF007, RF008, RF012</w:t>
             </w:r>
           </w:p>
         </w:tc>
@@ -2880,28 +1898,28 @@
               <w:rPr>
                 <w:rFonts w:ascii="Arial" w:hAnsi="Arial" w:cs="Arial"/>
               </w:rPr>
-              <w:t xml:space="preserve">Risk </w:t>
-            </w:r>
-          </w:p>
-        </w:tc>
-        <w:tc>
-          <w:tcPr>
-            <w:tcW w:w="4489" w:type="dxa"/>
-            <w:gridSpan w:val="2"/>
-          </w:tcPr>
-          <w:p>
-            <w:pPr>
-              <w:keepNext/>
-              <w:keepLines/>
-              <w:rPr>
-                <w:rFonts w:ascii="Arial" w:hAnsi="Arial" w:cs="Arial"/>
-              </w:rPr>
-            </w:pPr>
-            <w:r>
-              <w:rPr>
-                <w:rFonts w:ascii="Arial" w:hAnsi="Arial" w:cs="Arial"/>
-              </w:rPr>
-              <w:t>Decreased video quality</w:t>
+              <w:t>Risk</w:t>
+            </w:r>
+          </w:p>
+        </w:tc>
+        <w:tc>
+          <w:tcPr>
+            <w:tcW w:w="4489" w:type="dxa"/>
+            <w:gridSpan w:val="2"/>
+          </w:tcPr>
+          <w:p>
+            <w:pPr>
+              <w:keepNext/>
+              <w:keepLines/>
+              <w:rPr>
+                <w:rFonts w:ascii="Arial" w:hAnsi="Arial" w:cs="Arial"/>
+              </w:rPr>
+            </w:pPr>
+            <w:r>
+              <w:rPr>
+                <w:rFonts w:ascii="Arial" w:hAnsi="Arial" w:cs="Arial"/>
+              </w:rPr>
+              <w:t>Delays in project delivery and adding complexity to the system</w:t>
             </w:r>
           </w:p>
         </w:tc>
@@ -2948,7 +1966,7 @@
               <w:rPr>
                 <w:rFonts w:ascii="Arial" w:hAnsi="Arial" w:cs="Arial"/>
               </w:rPr>
-              <w:t>Saving on storage space</w:t>
+              <w:t>Create a surveillance system with superior capabilities and achieve better protection</w:t>
             </w:r>
           </w:p>
         </w:tc>
@@ -3052,6 +2070,246 @@
           <w:rFonts w:ascii="Arial" w:hAnsi="Arial" w:cs="Arial"/>
         </w:rPr>
       </w:pPr>
+      <w:r>
+        <w:rPr>
+          <w:rFonts w:ascii="Arial" w:hAnsi="Arial" w:cs="Arial"/>
+        </w:rPr>
+        <w:t xml:space="preserve">CB: </w:t>
+      </w:r>
+    </w:p>
+    <w:p>
+      <w:pPr>
+        <w:pStyle w:val="ListParagraph"/>
+        <w:keepNext/>
+        <w:keepLines/>
+        <w:numPr>
+          <w:ilvl w:val="0"/>
+          <w:numId w:val="1"/>
+        </w:numPr>
+        <w:spacing w:after="0"/>
+        <w:rPr>
+          <w:rFonts w:ascii="Arial" w:hAnsi="Arial" w:cs="Arial"/>
+        </w:rPr>
+      </w:pPr>
+      <w:r>
+        <w:rPr>
+          <w:rFonts w:ascii="Arial" w:hAnsi="Arial" w:cs="Arial"/>
+        </w:rPr>
+        <w:t>Luis</w:t>
+      </w:r>
+      <w:r>
+        <w:rPr>
+          <w:rFonts w:ascii="Arial" w:hAnsi="Arial" w:cs="Arial"/>
+        </w:rPr>
+        <w:t xml:space="preserve">: </w:t>
+      </w:r>
+      <w:r>
+        <w:rPr>
+          <w:rFonts w:ascii="Arial" w:hAnsi="Arial" w:cs="Arial"/>
+        </w:rPr>
+        <w:t>The change request is more complex and seriously affects the budget. This change would be a new version of the system.</w:t>
+      </w:r>
+    </w:p>
+    <w:p>
+      <w:pPr>
+        <w:pStyle w:val="ListParagraph"/>
+        <w:keepNext/>
+        <w:keepLines/>
+        <w:numPr>
+          <w:ilvl w:val="0"/>
+          <w:numId w:val="1"/>
+        </w:numPr>
+        <w:spacing w:after="0"/>
+        <w:rPr>
+          <w:rFonts w:ascii="Arial" w:hAnsi="Arial" w:cs="Arial"/>
+        </w:rPr>
+      </w:pPr>
+      <w:r>
+        <w:rPr>
+          <w:rFonts w:ascii="Arial" w:hAnsi="Arial" w:cs="Arial"/>
+        </w:rPr>
+        <w:t>Omar:</w:t>
+      </w:r>
+      <w:r>
+        <w:rPr>
+          <w:rFonts w:ascii="Arial" w:hAnsi="Arial" w:cs="Arial"/>
+        </w:rPr>
+        <w:t xml:space="preserve"> This </w:t>
+      </w:r>
+      <w:r>
+        <w:rPr>
+          <w:rFonts w:ascii="Arial" w:hAnsi="Arial" w:cs="Arial"/>
+        </w:rPr>
+        <w:t xml:space="preserve">change is very difficult, it would be like doing the project again. Time </w:t>
+      </w:r>
+      <w:r>
+        <w:rPr>
+          <w:rFonts w:ascii="Arial" w:hAnsi="Arial" w:cs="Arial"/>
+        </w:rPr>
+        <w:t>Conclusion:</w:t>
+      </w:r>
+    </w:p>
+    <w:p>
+      <w:pPr>
+        <w:keepNext/>
+        <w:keepLines/>
+        <w:spacing w:after="0"/>
+        <w:rPr>
+          <w:rFonts w:ascii="Arial" w:hAnsi="Arial" w:cs="Arial"/>
+          <w:b/>
+        </w:rPr>
+      </w:pPr>
+      <w:r>
+        <w:rPr>
+          <w:rFonts w:ascii="Arial" w:hAnsi="Arial" w:cs="Arial"/>
+          <w:b/>
+        </w:rPr>
+        <w:t xml:space="preserve">The CB </w:t>
+      </w:r>
+      <w:r>
+        <w:rPr>
+          <w:rFonts w:ascii="Arial" w:hAnsi="Arial" w:cs="Arial"/>
+          <w:b/>
+        </w:rPr>
+        <w:t>disapprove</w:t>
+      </w:r>
+      <w:r>
+        <w:rPr>
+          <w:rFonts w:ascii="Arial" w:hAnsi="Arial" w:cs="Arial"/>
+          <w:b/>
+        </w:rPr>
+        <w:t xml:space="preserve"> this change request.</w:t>
+      </w:r>
+    </w:p>
+    <w:p>
+      <w:pPr>
+        <w:keepNext/>
+        <w:keepLines/>
+        <w:spacing w:after="0"/>
+        <w:rPr>
+          <w:rFonts w:ascii="Arial" w:hAnsi="Arial" w:cs="Arial"/>
+        </w:rPr>
+      </w:pPr>
+    </w:p>
+    <w:p>
+      <w:pPr>
+        <w:keepNext/>
+        <w:keepLines/>
+        <w:spacing w:after="0"/>
+        <w:rPr>
+          <w:rFonts w:ascii="Arial" w:hAnsi="Arial" w:cs="Arial"/>
+        </w:rPr>
+      </w:pPr>
+    </w:p>
+    <w:p>
+      <w:pPr>
+        <w:keepNext/>
+        <w:keepLines/>
+        <w:spacing w:after="0"/>
+        <w:rPr>
+          <w:rFonts w:ascii="Arial" w:hAnsi="Arial" w:cs="Arial"/>
+        </w:rPr>
+      </w:pPr>
+    </w:p>
+    <w:p>
+      <w:pPr>
+        <w:keepNext/>
+        <w:keepLines/>
+        <w:spacing w:after="0"/>
+        <w:rPr>
+          <w:rFonts w:ascii="Arial" w:hAnsi="Arial" w:cs="Arial"/>
+        </w:rPr>
+      </w:pPr>
+    </w:p>
+    <w:p>
+      <w:pPr>
+        <w:keepNext/>
+        <w:keepLines/>
+        <w:spacing w:after="0"/>
+        <w:rPr>
+          <w:rFonts w:ascii="Arial" w:hAnsi="Arial" w:cs="Arial"/>
+        </w:rPr>
+      </w:pPr>
+    </w:p>
+    <w:p>
+      <w:pPr>
+        <w:keepNext/>
+        <w:keepLines/>
+        <w:spacing w:after="0"/>
+        <w:rPr>
+          <w:rFonts w:ascii="Arial" w:hAnsi="Arial" w:cs="Arial"/>
+        </w:rPr>
+      </w:pPr>
+    </w:p>
+    <w:p>
+      <w:pPr>
+        <w:keepNext/>
+        <w:keepLines/>
+        <w:spacing w:after="0"/>
+        <w:rPr>
+          <w:rFonts w:ascii="Arial" w:hAnsi="Arial" w:cs="Arial"/>
+        </w:rPr>
+      </w:pPr>
+    </w:p>
+    <w:p>
+      <w:pPr>
+        <w:keepNext/>
+        <w:keepLines/>
+        <w:spacing w:after="0"/>
+        <w:rPr>
+          <w:rFonts w:ascii="Arial" w:hAnsi="Arial" w:cs="Arial"/>
+        </w:rPr>
+      </w:pPr>
+    </w:p>
+    <w:p>
+      <w:pPr>
+        <w:keepNext/>
+        <w:keepLines/>
+        <w:spacing w:after="0"/>
+        <w:rPr>
+          <w:rFonts w:ascii="Arial" w:hAnsi="Arial" w:cs="Arial"/>
+        </w:rPr>
+      </w:pPr>
+    </w:p>
+    <w:p>
+      <w:pPr>
+        <w:keepNext/>
+        <w:keepLines/>
+        <w:spacing w:after="0"/>
+        <w:rPr>
+          <w:rFonts w:ascii="Arial" w:hAnsi="Arial" w:cs="Arial"/>
+        </w:rPr>
+      </w:pPr>
+    </w:p>
+    <w:p>
+      <w:pPr>
+        <w:keepNext/>
+        <w:keepLines/>
+        <w:spacing w:after="0"/>
+        <w:rPr>
+          <w:rFonts w:ascii="Arial" w:hAnsi="Arial" w:cs="Arial"/>
+        </w:rPr>
+      </w:pPr>
+    </w:p>
+    <w:p>
+      <w:pPr>
+        <w:keepNext/>
+        <w:keepLines/>
+        <w:spacing w:after="0"/>
+        <w:rPr>
+          <w:rFonts w:ascii="Arial" w:hAnsi="Arial" w:cs="Arial"/>
+        </w:rPr>
+      </w:pPr>
+    </w:p>
+    <w:p>
+      <w:pPr>
+        <w:keepNext/>
+        <w:keepLines/>
+        <w:spacing w:after="0"/>
+        <w:rPr>
+          <w:rFonts w:ascii="Arial" w:hAnsi="Arial" w:cs="Arial"/>
+        </w:rPr>
+      </w:pPr>
     </w:p>
     <w:p>
       <w:pPr>
@@ -3080,36 +2338,1013 @@
           <w:rFonts w:ascii="Arial" w:hAnsi="Arial" w:cs="Arial"/>
         </w:rPr>
       </w:pPr>
+      <w:bookmarkStart w:id="4" w:name="_Toc25251301"/>
+      <w:r>
+        <w:rPr>
+          <w:rFonts w:ascii="Arial" w:hAnsi="Arial" w:cs="Arial"/>
+        </w:rPr>
+        <w:lastRenderedPageBreak/>
+        <w:t>CR No. 3</w:t>
+      </w:r>
+      <w:r>
+        <w:rPr>
+          <w:rFonts w:ascii="Arial" w:hAnsi="Arial" w:cs="Arial"/>
+        </w:rPr>
+        <w:t>: Saving frames</w:t>
+      </w:r>
+      <w:bookmarkEnd w:id="4"/>
+    </w:p>
+    <w:p>
+      <w:pPr>
+        <w:keepNext/>
+        <w:keepLines/>
+        <w:spacing w:after="0"/>
+        <w:rPr>
+          <w:rFonts w:ascii="Arial" w:hAnsi="Arial" w:cs="Arial"/>
+        </w:rPr>
+      </w:pPr>
+    </w:p>
+    <w:tbl>
+      <w:tblPr>
+        <w:tblStyle w:val="TableGrid"/>
+        <w:tblW w:w="0" w:type="auto"/>
+        <w:tblLook w:val="04A0" w:firstRow="1" w:lastRow="0" w:firstColumn="1" w:lastColumn="0" w:noHBand="0" w:noVBand="1"/>
+      </w:tblPr>
+      <w:tblGrid>
+        <w:gridCol w:w="2992"/>
+        <w:gridCol w:w="1497"/>
+        <w:gridCol w:w="1496"/>
+        <w:gridCol w:w="2993"/>
+      </w:tblGrid>
+      <w:tr>
+        <w:tc>
+          <w:tcPr>
+            <w:tcW w:w="8978" w:type="dxa"/>
+            <w:gridSpan w:val="4"/>
+          </w:tcPr>
+          <w:p>
+            <w:pPr>
+              <w:keepNext/>
+              <w:keepLines/>
+              <w:jc w:val="center"/>
+              <w:rPr>
+                <w:rFonts w:ascii="Arial" w:hAnsi="Arial" w:cs="Arial"/>
+              </w:rPr>
+            </w:pPr>
+            <w:r>
+              <w:rPr>
+                <w:rFonts w:ascii="Arial" w:hAnsi="Arial" w:cs="Arial"/>
+              </w:rPr>
+              <w:t>Saving frames</w:t>
+            </w:r>
+          </w:p>
+        </w:tc>
+      </w:tr>
+      <w:tr>
+        <w:tc>
+          <w:tcPr>
+            <w:tcW w:w="2992" w:type="dxa"/>
+          </w:tcPr>
+          <w:p>
+            <w:pPr>
+              <w:rPr>
+                <w:rFonts w:ascii="Arial" w:hAnsi="Arial" w:cs="Arial"/>
+                <w:b/>
+              </w:rPr>
+            </w:pPr>
+            <w:bookmarkStart w:id="5" w:name="_Toc22899466"/>
+            <w:r>
+              <w:rPr>
+                <w:rFonts w:ascii="Arial" w:hAnsi="Arial" w:cs="Arial"/>
+              </w:rPr>
+              <w:t>CR No. 3</w:t>
+            </w:r>
+            <w:bookmarkEnd w:id="5"/>
+          </w:p>
+        </w:tc>
+        <w:tc>
+          <w:tcPr>
+            <w:tcW w:w="2993" w:type="dxa"/>
+            <w:gridSpan w:val="2"/>
+          </w:tcPr>
+          <w:p>
+            <w:pPr>
+              <w:rPr>
+                <w:rFonts w:ascii="Arial" w:hAnsi="Arial" w:cs="Arial"/>
+              </w:rPr>
+            </w:pPr>
+            <w:r>
+              <w:rPr>
+                <w:rFonts w:ascii="Arial" w:hAnsi="Arial" w:cs="Arial"/>
+              </w:rPr>
+              <w:t>Priority:</w:t>
+            </w:r>
+            <w:r>
+              <w:rPr>
+                <w:rFonts w:ascii="Arial" w:hAnsi="Arial" w:cs="Arial"/>
+              </w:rPr>
+              <w:t xml:space="preserve"> Critical </w:t>
+            </w:r>
+          </w:p>
+        </w:tc>
+        <w:tc>
+          <w:tcPr>
+            <w:tcW w:w="2993" w:type="dxa"/>
+          </w:tcPr>
+          <w:p>
+            <w:pPr>
+              <w:rPr>
+                <w:rFonts w:ascii="Arial" w:hAnsi="Arial" w:cs="Arial"/>
+              </w:rPr>
+            </w:pPr>
+            <w:r>
+              <w:rPr>
+                <w:rFonts w:ascii="Arial" w:hAnsi="Arial" w:cs="Arial"/>
+              </w:rPr>
+              <w:t xml:space="preserve">Date: </w:t>
+            </w:r>
+            <w:r>
+              <w:rPr>
+                <w:rFonts w:ascii="Arial" w:hAnsi="Arial" w:cs="Arial"/>
+              </w:rPr>
+              <w:t>24/10/2019</w:t>
+            </w:r>
+          </w:p>
+        </w:tc>
+      </w:tr>
+      <w:tr>
+        <w:tc>
+          <w:tcPr>
+            <w:tcW w:w="4489" w:type="dxa"/>
+            <w:gridSpan w:val="2"/>
+          </w:tcPr>
+          <w:p>
+            <w:pPr>
+              <w:keepNext/>
+              <w:keepLines/>
+              <w:rPr>
+                <w:rFonts w:ascii="Arial" w:hAnsi="Arial" w:cs="Arial"/>
+              </w:rPr>
+            </w:pPr>
+            <w:r>
+              <w:rPr>
+                <w:rFonts w:ascii="Arial" w:hAnsi="Arial" w:cs="Arial"/>
+              </w:rPr>
+              <w:t>Description</w:t>
+            </w:r>
+          </w:p>
+        </w:tc>
+        <w:tc>
+          <w:tcPr>
+            <w:tcW w:w="4489" w:type="dxa"/>
+            <w:gridSpan w:val="2"/>
+          </w:tcPr>
+          <w:p>
+            <w:pPr>
+              <w:keepNext/>
+              <w:keepLines/>
+              <w:rPr>
+                <w:rFonts w:ascii="Arial" w:hAnsi="Arial" w:cs="Arial"/>
+              </w:rPr>
+            </w:pPr>
+            <w:r>
+              <w:rPr>
+                <w:rFonts w:ascii="Arial" w:hAnsi="Arial" w:cs="Arial"/>
+              </w:rPr>
+              <w:t xml:space="preserve">Prefer the system to save the frames in </w:t>
+            </w:r>
+            <w:r>
+              <w:rPr>
+                <w:rFonts w:ascii="Arial" w:hAnsi="Arial" w:cs="Arial"/>
+              </w:rPr>
+              <w:t>FLV</w:t>
+            </w:r>
+            <w:r>
+              <w:rPr>
+                <w:rFonts w:ascii="Arial" w:hAnsi="Arial" w:cs="Arial"/>
+              </w:rPr>
+              <w:t xml:space="preserve"> format to comply with the standards established by the IT department.</w:t>
+            </w:r>
+          </w:p>
+        </w:tc>
+      </w:tr>
+      <w:tr>
+        <w:tc>
+          <w:tcPr>
+            <w:tcW w:w="4489" w:type="dxa"/>
+            <w:gridSpan w:val="2"/>
+          </w:tcPr>
+          <w:p>
+            <w:pPr>
+              <w:keepNext/>
+              <w:keepLines/>
+              <w:rPr>
+                <w:rFonts w:ascii="Arial" w:hAnsi="Arial" w:cs="Arial"/>
+              </w:rPr>
+            </w:pPr>
+            <w:r>
+              <w:rPr>
+                <w:rFonts w:ascii="Arial" w:hAnsi="Arial" w:cs="Arial"/>
+              </w:rPr>
+              <w:t>Liability person</w:t>
+            </w:r>
+          </w:p>
+        </w:tc>
+        <w:tc>
+          <w:tcPr>
+            <w:tcW w:w="4489" w:type="dxa"/>
+            <w:gridSpan w:val="2"/>
+          </w:tcPr>
+          <w:p>
+            <w:pPr>
+              <w:keepNext/>
+              <w:keepLines/>
+              <w:rPr>
+                <w:rFonts w:ascii="Arial" w:hAnsi="Arial" w:cs="Arial"/>
+              </w:rPr>
+            </w:pPr>
+            <w:r>
+              <w:rPr>
+                <w:rFonts w:ascii="Arial" w:hAnsi="Arial" w:cs="Arial"/>
+              </w:rPr>
+              <w:t>Alberto Nolasco</w:t>
+            </w:r>
+          </w:p>
+        </w:tc>
+      </w:tr>
+      <w:tr>
+        <w:tc>
+          <w:tcPr>
+            <w:tcW w:w="4489" w:type="dxa"/>
+            <w:gridSpan w:val="2"/>
+          </w:tcPr>
+          <w:p>
+            <w:pPr>
+              <w:keepNext/>
+              <w:keepLines/>
+              <w:rPr>
+                <w:rFonts w:ascii="Arial" w:hAnsi="Arial" w:cs="Arial"/>
+              </w:rPr>
+            </w:pPr>
+            <w:r>
+              <w:rPr>
+                <w:rFonts w:ascii="Arial" w:hAnsi="Arial" w:cs="Arial"/>
+              </w:rPr>
+              <w:t>Required time</w:t>
+            </w:r>
+          </w:p>
+        </w:tc>
+        <w:tc>
+          <w:tcPr>
+            <w:tcW w:w="4489" w:type="dxa"/>
+            <w:gridSpan w:val="2"/>
+          </w:tcPr>
+          <w:p>
+            <w:pPr>
+              <w:keepNext/>
+              <w:keepLines/>
+              <w:rPr>
+                <w:rFonts w:ascii="Arial" w:hAnsi="Arial" w:cs="Arial"/>
+              </w:rPr>
+            </w:pPr>
+            <w:r>
+              <w:rPr>
+                <w:rFonts w:ascii="Arial" w:hAnsi="Arial" w:cs="Arial"/>
+              </w:rPr>
+              <w:t>1 Month</w:t>
+            </w:r>
+          </w:p>
+        </w:tc>
+      </w:tr>
+      <w:tr>
+        <w:tc>
+          <w:tcPr>
+            <w:tcW w:w="4489" w:type="dxa"/>
+            <w:gridSpan w:val="2"/>
+          </w:tcPr>
+          <w:p>
+            <w:pPr>
+              <w:keepNext/>
+              <w:keepLines/>
+              <w:rPr>
+                <w:rFonts w:ascii="Arial" w:hAnsi="Arial" w:cs="Arial"/>
+              </w:rPr>
+            </w:pPr>
+            <w:r>
+              <w:rPr>
+                <w:rFonts w:ascii="Arial" w:hAnsi="Arial" w:cs="Arial"/>
+              </w:rPr>
+              <w:t>Required human resource</w:t>
+            </w:r>
+          </w:p>
+        </w:tc>
+        <w:tc>
+          <w:tcPr>
+            <w:tcW w:w="4489" w:type="dxa"/>
+            <w:gridSpan w:val="2"/>
+          </w:tcPr>
+          <w:p>
+            <w:pPr>
+              <w:keepNext/>
+              <w:keepLines/>
+              <w:rPr>
+                <w:rFonts w:ascii="Arial" w:hAnsi="Arial" w:cs="Arial"/>
+              </w:rPr>
+            </w:pPr>
+            <w:r>
+              <w:rPr>
+                <w:rFonts w:ascii="Arial" w:hAnsi="Arial" w:cs="Arial"/>
+              </w:rPr>
+              <w:t>Designer, programme</w:t>
+            </w:r>
+            <w:r>
+              <w:rPr>
+                <w:rFonts w:ascii="Arial" w:hAnsi="Arial" w:cs="Arial"/>
+              </w:rPr>
+              <w:t>r and tester</w:t>
+            </w:r>
+          </w:p>
+        </w:tc>
+      </w:tr>
+      <w:tr>
+        <w:tc>
+          <w:tcPr>
+            <w:tcW w:w="4489" w:type="dxa"/>
+            <w:gridSpan w:val="2"/>
+          </w:tcPr>
+          <w:p>
+            <w:pPr>
+              <w:keepNext/>
+              <w:keepLines/>
+              <w:rPr>
+                <w:rFonts w:ascii="Arial" w:hAnsi="Arial" w:cs="Arial"/>
+              </w:rPr>
+            </w:pPr>
+            <w:r>
+              <w:rPr>
+                <w:rFonts w:ascii="Arial" w:hAnsi="Arial" w:cs="Arial"/>
+              </w:rPr>
+              <w:t>Required budge</w:t>
+            </w:r>
+          </w:p>
+        </w:tc>
+        <w:tc>
+          <w:tcPr>
+            <w:tcW w:w="4489" w:type="dxa"/>
+            <w:gridSpan w:val="2"/>
+          </w:tcPr>
+          <w:p>
+            <w:pPr>
+              <w:keepNext/>
+              <w:keepLines/>
+              <w:rPr>
+                <w:rFonts w:ascii="Arial" w:hAnsi="Arial" w:cs="Arial"/>
+              </w:rPr>
+            </w:pPr>
+            <w:r>
+              <w:rPr>
+                <w:rFonts w:ascii="Arial" w:hAnsi="Arial" w:cs="Arial"/>
+              </w:rPr>
+              <w:t>$2,000</w:t>
+            </w:r>
+          </w:p>
+        </w:tc>
+      </w:tr>
+      <w:tr>
+        <w:tc>
+          <w:tcPr>
+            <w:tcW w:w="4489" w:type="dxa"/>
+            <w:gridSpan w:val="2"/>
+          </w:tcPr>
+          <w:p>
+            <w:pPr>
+              <w:keepNext/>
+              <w:keepLines/>
+              <w:tabs>
+                <w:tab w:val="left" w:pos="1195"/>
+              </w:tabs>
+              <w:rPr>
+                <w:rFonts w:ascii="Arial" w:hAnsi="Arial" w:cs="Arial"/>
+              </w:rPr>
+            </w:pPr>
+            <w:r>
+              <w:rPr>
+                <w:rFonts w:ascii="Arial" w:hAnsi="Arial" w:cs="Arial"/>
+              </w:rPr>
+              <w:t>Impact modules</w:t>
+            </w:r>
+          </w:p>
+        </w:tc>
+        <w:tc>
+          <w:tcPr>
+            <w:tcW w:w="4489" w:type="dxa"/>
+            <w:gridSpan w:val="2"/>
+          </w:tcPr>
+          <w:p>
+            <w:pPr>
+              <w:keepNext/>
+              <w:keepLines/>
+              <w:rPr>
+                <w:rFonts w:ascii="Arial" w:hAnsi="Arial" w:cs="Arial"/>
+              </w:rPr>
+            </w:pPr>
+            <w:r>
+              <w:rPr>
+                <w:rFonts w:ascii="Arial" w:hAnsi="Arial" w:cs="Arial"/>
+              </w:rPr>
+              <w:t>RF005</w:t>
+            </w:r>
+          </w:p>
+        </w:tc>
+      </w:tr>
+      <w:tr>
+        <w:tc>
+          <w:tcPr>
+            <w:tcW w:w="4489" w:type="dxa"/>
+            <w:gridSpan w:val="2"/>
+          </w:tcPr>
+          <w:p>
+            <w:pPr>
+              <w:keepNext/>
+              <w:keepLines/>
+              <w:tabs>
+                <w:tab w:val="left" w:pos="1195"/>
+              </w:tabs>
+              <w:rPr>
+                <w:rFonts w:ascii="Arial" w:hAnsi="Arial" w:cs="Arial"/>
+              </w:rPr>
+            </w:pPr>
+            <w:r>
+              <w:rPr>
+                <w:rFonts w:ascii="Arial" w:hAnsi="Arial" w:cs="Arial"/>
+              </w:rPr>
+              <w:t xml:space="preserve">Risk </w:t>
+            </w:r>
+          </w:p>
+        </w:tc>
+        <w:tc>
+          <w:tcPr>
+            <w:tcW w:w="4489" w:type="dxa"/>
+            <w:gridSpan w:val="2"/>
+          </w:tcPr>
+          <w:p>
+            <w:pPr>
+              <w:keepNext/>
+              <w:keepLines/>
+              <w:rPr>
+                <w:rFonts w:ascii="Arial" w:hAnsi="Arial" w:cs="Arial"/>
+              </w:rPr>
+            </w:pPr>
+            <w:r>
+              <w:rPr>
+                <w:rFonts w:ascii="Arial" w:hAnsi="Arial" w:cs="Arial"/>
+              </w:rPr>
+              <w:t>Decreased video quality</w:t>
+            </w:r>
+          </w:p>
+        </w:tc>
+      </w:tr>
+      <w:tr>
+        <w:tc>
+          <w:tcPr>
+            <w:tcW w:w="4489" w:type="dxa"/>
+            <w:gridSpan w:val="2"/>
+          </w:tcPr>
+          <w:p>
+            <w:pPr>
+              <w:keepNext/>
+              <w:keepLines/>
+              <w:tabs>
+                <w:tab w:val="left" w:pos="1195"/>
+              </w:tabs>
+              <w:rPr>
+                <w:rFonts w:ascii="Arial" w:hAnsi="Arial" w:cs="Arial"/>
+              </w:rPr>
+            </w:pPr>
+            <w:r>
+              <w:rPr>
+                <w:rFonts w:ascii="Arial" w:hAnsi="Arial" w:cs="Arial"/>
+              </w:rPr>
+              <w:t>Opportunities</w:t>
+            </w:r>
+          </w:p>
+        </w:tc>
+        <w:tc>
+          <w:tcPr>
+            <w:tcW w:w="4489" w:type="dxa"/>
+            <w:gridSpan w:val="2"/>
+          </w:tcPr>
+          <w:p>
+            <w:pPr>
+              <w:keepNext/>
+              <w:keepLines/>
+              <w:rPr>
+                <w:rFonts w:ascii="Arial" w:hAnsi="Arial" w:cs="Arial"/>
+              </w:rPr>
+            </w:pPr>
+            <w:r>
+              <w:rPr>
+                <w:rFonts w:ascii="Arial" w:hAnsi="Arial" w:cs="Arial"/>
+              </w:rPr>
+              <w:t>Saving on storage space</w:t>
+            </w:r>
+          </w:p>
+        </w:tc>
+      </w:tr>
+      <w:tr>
+        <w:tc>
+          <w:tcPr>
+            <w:tcW w:w="4489" w:type="dxa"/>
+            <w:gridSpan w:val="2"/>
+          </w:tcPr>
+          <w:p>
+            <w:pPr>
+              <w:keepNext/>
+              <w:keepLines/>
+              <w:rPr>
+                <w:rFonts w:ascii="Arial" w:hAnsi="Arial" w:cs="Arial"/>
+              </w:rPr>
+            </w:pPr>
+            <w:r>
+              <w:rPr>
+                <w:rFonts w:ascii="Arial" w:hAnsi="Arial" w:cs="Arial"/>
+              </w:rPr>
+              <w:t>Decision</w:t>
+            </w:r>
+          </w:p>
+        </w:tc>
+        <w:tc>
+          <w:tcPr>
+            <w:tcW w:w="4489" w:type="dxa"/>
+            <w:gridSpan w:val="2"/>
+          </w:tcPr>
+          <w:p>
+            <w:pPr>
+              <w:keepNext/>
+              <w:keepLines/>
+              <w:rPr>
+                <w:rFonts w:ascii="Arial" w:hAnsi="Arial" w:cs="Arial"/>
+              </w:rPr>
+            </w:pPr>
+          </w:p>
+        </w:tc>
+      </w:tr>
+      <w:tr>
+        <w:tc>
+          <w:tcPr>
+            <w:tcW w:w="4489" w:type="dxa"/>
+            <w:gridSpan w:val="2"/>
+          </w:tcPr>
+          <w:p>
+            <w:pPr>
+              <w:keepNext/>
+              <w:keepLines/>
+              <w:tabs>
+                <w:tab w:val="left" w:pos="1195"/>
+              </w:tabs>
+              <w:rPr>
+                <w:rFonts w:ascii="Arial" w:hAnsi="Arial" w:cs="Arial"/>
+              </w:rPr>
+            </w:pPr>
+            <w:r>
+              <w:rPr>
+                <w:rFonts w:ascii="Arial" w:hAnsi="Arial" w:cs="Arial"/>
+              </w:rPr>
+              <w:t xml:space="preserve">Reasons for the decision </w:t>
+            </w:r>
+          </w:p>
+        </w:tc>
+        <w:tc>
+          <w:tcPr>
+            <w:tcW w:w="4489" w:type="dxa"/>
+            <w:gridSpan w:val="2"/>
+          </w:tcPr>
+          <w:p>
+            <w:pPr>
+              <w:keepNext/>
+              <w:keepLines/>
+              <w:rPr>
+                <w:rFonts w:ascii="Arial" w:hAnsi="Arial" w:cs="Arial"/>
+              </w:rPr>
+            </w:pPr>
+          </w:p>
+        </w:tc>
+      </w:tr>
+    </w:tbl>
+    <w:p>
+      <w:pPr>
+        <w:keepNext/>
+        <w:keepLines/>
+        <w:spacing w:after="0"/>
+        <w:rPr>
+          <w:rFonts w:ascii="Arial" w:hAnsi="Arial" w:cs="Arial"/>
+        </w:rPr>
+      </w:pPr>
+    </w:p>
+    <w:p>
+      <w:pPr>
+        <w:keepNext/>
+        <w:keepLines/>
+        <w:spacing w:after="0"/>
+        <w:rPr>
+          <w:rFonts w:ascii="Arial" w:hAnsi="Arial" w:cs="Arial"/>
+        </w:rPr>
+      </w:pPr>
+      <w:r>
+        <w:rPr>
+          <w:rFonts w:ascii="Arial" w:hAnsi="Arial" w:cs="Arial"/>
+        </w:rPr>
+        <w:t xml:space="preserve">CB: </w:t>
+      </w:r>
+    </w:p>
+    <w:p>
+      <w:pPr>
+        <w:pStyle w:val="ListParagraph"/>
+        <w:keepNext/>
+        <w:keepLines/>
+        <w:numPr>
+          <w:ilvl w:val="0"/>
+          <w:numId w:val="1"/>
+        </w:numPr>
+        <w:spacing w:after="0"/>
+        <w:rPr>
+          <w:rFonts w:ascii="Arial" w:hAnsi="Arial" w:cs="Arial"/>
+        </w:rPr>
+      </w:pPr>
+      <w:r>
+        <w:rPr>
+          <w:rFonts w:ascii="Arial" w:hAnsi="Arial" w:cs="Arial"/>
+        </w:rPr>
+        <w:t>Luis</w:t>
+      </w:r>
+      <w:r>
+        <w:rPr>
+          <w:rFonts w:ascii="Arial" w:hAnsi="Arial" w:cs="Arial"/>
+        </w:rPr>
+        <w:t xml:space="preserve">: </w:t>
+      </w:r>
+      <w:r>
+        <w:rPr>
+          <w:rFonts w:ascii="Arial" w:hAnsi="Arial" w:cs="Arial"/>
+        </w:rPr>
+        <w:t>The change request affects the budget</w:t>
+      </w:r>
+      <w:r>
+        <w:rPr>
+          <w:rFonts w:ascii="Arial" w:hAnsi="Arial" w:cs="Arial"/>
+        </w:rPr>
+        <w:t xml:space="preserve"> and the time. </w:t>
+      </w:r>
+    </w:p>
+    <w:p>
+      <w:pPr>
+        <w:pStyle w:val="ListParagraph"/>
+        <w:keepNext/>
+        <w:keepLines/>
+        <w:numPr>
+          <w:ilvl w:val="0"/>
+          <w:numId w:val="1"/>
+        </w:numPr>
+        <w:spacing w:after="0"/>
+        <w:rPr>
+          <w:rFonts w:ascii="Arial" w:hAnsi="Arial" w:cs="Arial"/>
+        </w:rPr>
+      </w:pPr>
+      <w:r>
+        <w:rPr>
+          <w:rFonts w:ascii="Arial" w:hAnsi="Arial" w:cs="Arial"/>
+        </w:rPr>
+        <w:t>Omar</w:t>
+      </w:r>
+      <w:r>
+        <w:rPr>
+          <w:rFonts w:ascii="Arial" w:hAnsi="Arial" w:cs="Arial"/>
+        </w:rPr>
+        <w:t>:</w:t>
+      </w:r>
+      <w:r>
+        <w:rPr>
+          <w:rFonts w:ascii="Arial" w:hAnsi="Arial" w:cs="Arial"/>
+        </w:rPr>
+        <w:t xml:space="preserve"> </w:t>
+      </w:r>
+      <w:r>
+        <w:rPr>
+          <w:rFonts w:ascii="Arial" w:hAnsi="Arial" w:cs="Arial"/>
+        </w:rPr>
+        <w:t xml:space="preserve">affects the </w:t>
+      </w:r>
+      <w:r>
+        <w:rPr>
+          <w:rFonts w:ascii="Arial" w:hAnsi="Arial" w:cs="Arial"/>
+        </w:rPr>
+        <w:t xml:space="preserve">time of the project. With this change the project is in risk. </w:t>
+      </w:r>
+    </w:p>
+    <w:p>
+      <w:pPr>
+        <w:keepNext/>
+        <w:keepLines/>
+        <w:spacing w:after="0"/>
+        <w:rPr>
+          <w:rFonts w:ascii="Arial" w:hAnsi="Arial" w:cs="Arial"/>
+        </w:rPr>
+      </w:pPr>
+      <w:r>
+        <w:rPr>
+          <w:rFonts w:ascii="Arial" w:hAnsi="Arial" w:cs="Arial"/>
+        </w:rPr>
+        <w:t>Conclusion</w:t>
+      </w:r>
+      <w:r>
+        <w:rPr>
+          <w:rFonts w:ascii="Arial" w:hAnsi="Arial" w:cs="Arial"/>
+        </w:rPr>
+        <w:t>:</w:t>
+      </w:r>
+    </w:p>
+    <w:p>
+      <w:pPr>
+        <w:keepNext/>
+        <w:keepLines/>
+        <w:spacing w:after="0"/>
+        <w:rPr>
+          <w:rFonts w:ascii="Arial" w:hAnsi="Arial" w:cs="Arial"/>
+          <w:b/>
+        </w:rPr>
+      </w:pPr>
+      <w:r>
+        <w:rPr>
+          <w:rFonts w:ascii="Arial" w:hAnsi="Arial" w:cs="Arial"/>
+          <w:b/>
+        </w:rPr>
+        <w:t xml:space="preserve">The CB </w:t>
+      </w:r>
+      <w:r>
+        <w:rPr>
+          <w:rFonts w:ascii="Arial" w:hAnsi="Arial" w:cs="Arial"/>
+          <w:b/>
+        </w:rPr>
+        <w:t>disapprove</w:t>
+      </w:r>
+      <w:r>
+        <w:rPr>
+          <w:rFonts w:ascii="Arial" w:hAnsi="Arial" w:cs="Arial"/>
+          <w:b/>
+        </w:rPr>
+        <w:t xml:space="preserve"> this change request.</w:t>
+      </w:r>
+    </w:p>
+    <w:p>
+      <w:pPr>
+        <w:keepNext/>
+        <w:keepLines/>
+        <w:spacing w:after="0"/>
+        <w:rPr>
+          <w:rFonts w:ascii="Arial" w:hAnsi="Arial" w:cs="Arial"/>
+        </w:rPr>
+      </w:pPr>
+    </w:p>
+    <w:p>
+      <w:pPr>
+        <w:keepNext/>
+        <w:keepLines/>
+        <w:spacing w:after="0"/>
+        <w:rPr>
+          <w:rFonts w:ascii="Arial" w:hAnsi="Arial" w:cs="Arial"/>
+        </w:rPr>
+      </w:pPr>
+    </w:p>
+    <w:p>
+      <w:pPr>
+        <w:keepNext/>
+        <w:keepLines/>
+        <w:spacing w:after="0"/>
+        <w:rPr>
+          <w:rFonts w:ascii="Arial" w:hAnsi="Arial" w:cs="Arial"/>
+        </w:rPr>
+      </w:pPr>
+    </w:p>
+    <w:p>
+      <w:pPr>
+        <w:keepNext/>
+        <w:keepLines/>
+        <w:spacing w:after="0"/>
+        <w:rPr>
+          <w:rFonts w:ascii="Arial" w:hAnsi="Arial" w:cs="Arial"/>
+        </w:rPr>
+      </w:pPr>
+    </w:p>
+    <w:p>
+      <w:pPr>
+        <w:keepNext/>
+        <w:keepLines/>
+        <w:spacing w:after="0"/>
+        <w:rPr>
+          <w:rFonts w:ascii="Arial" w:hAnsi="Arial" w:cs="Arial"/>
+        </w:rPr>
+      </w:pPr>
+    </w:p>
+    <w:p>
+      <w:pPr>
+        <w:keepNext/>
+        <w:keepLines/>
+        <w:spacing w:after="0"/>
+        <w:rPr>
+          <w:rFonts w:ascii="Arial" w:hAnsi="Arial" w:cs="Arial"/>
+        </w:rPr>
+      </w:pPr>
+    </w:p>
+    <w:p>
+      <w:pPr>
+        <w:keepNext/>
+        <w:keepLines/>
+        <w:spacing w:after="0"/>
+        <w:rPr>
+          <w:rFonts w:ascii="Arial" w:hAnsi="Arial" w:cs="Arial"/>
+        </w:rPr>
+      </w:pPr>
+    </w:p>
+    <w:p>
+      <w:pPr>
+        <w:keepNext/>
+        <w:keepLines/>
+        <w:spacing w:after="0"/>
+        <w:rPr>
+          <w:rFonts w:ascii="Arial" w:hAnsi="Arial" w:cs="Arial"/>
+        </w:rPr>
+      </w:pPr>
+    </w:p>
+    <w:p>
+      <w:pPr>
+        <w:keepNext/>
+        <w:keepLines/>
+        <w:spacing w:after="0"/>
+        <w:rPr>
+          <w:rFonts w:ascii="Arial" w:hAnsi="Arial" w:cs="Arial"/>
+        </w:rPr>
+      </w:pPr>
+    </w:p>
+    <w:p>
+      <w:pPr>
+        <w:keepNext/>
+        <w:keepLines/>
+        <w:spacing w:after="0"/>
+        <w:rPr>
+          <w:rFonts w:ascii="Arial" w:hAnsi="Arial" w:cs="Arial"/>
+        </w:rPr>
+      </w:pPr>
+    </w:p>
+    <w:p>
+      <w:pPr>
+        <w:keepNext/>
+        <w:keepLines/>
+        <w:spacing w:after="0"/>
+        <w:rPr>
+          <w:rFonts w:ascii="Arial" w:hAnsi="Arial" w:cs="Arial"/>
+        </w:rPr>
+      </w:pPr>
+    </w:p>
+    <w:p>
+      <w:pPr>
+        <w:keepNext/>
+        <w:keepLines/>
+        <w:spacing w:after="0"/>
+        <w:rPr>
+          <w:rFonts w:ascii="Arial" w:hAnsi="Arial" w:cs="Arial"/>
+        </w:rPr>
+      </w:pPr>
+    </w:p>
+    <w:p>
+      <w:pPr>
+        <w:keepNext/>
+        <w:keepLines/>
+        <w:spacing w:after="0"/>
+        <w:rPr>
+          <w:rFonts w:ascii="Arial" w:hAnsi="Arial" w:cs="Arial"/>
+        </w:rPr>
+      </w:pPr>
+    </w:p>
+    <w:p>
+      <w:pPr>
+        <w:keepNext/>
+        <w:keepLines/>
+        <w:spacing w:after="0"/>
+        <w:rPr>
+          <w:rFonts w:ascii="Arial" w:hAnsi="Arial" w:cs="Arial"/>
+        </w:rPr>
+      </w:pPr>
+    </w:p>
+    <w:p>
+      <w:pPr>
+        <w:keepNext/>
+        <w:keepLines/>
+        <w:spacing w:after="0"/>
+        <w:rPr>
+          <w:rFonts w:ascii="Arial" w:hAnsi="Arial" w:cs="Arial"/>
+        </w:rPr>
+      </w:pPr>
+    </w:p>
+    <w:p>
+      <w:pPr>
+        <w:keepNext/>
+        <w:keepLines/>
+        <w:spacing w:after="0"/>
+        <w:rPr>
+          <w:rFonts w:ascii="Arial" w:hAnsi="Arial" w:cs="Arial"/>
+        </w:rPr>
+      </w:pPr>
+    </w:p>
+    <w:p>
+      <w:pPr>
+        <w:keepNext/>
+        <w:keepLines/>
+        <w:spacing w:after="0"/>
+        <w:rPr>
+          <w:rFonts w:ascii="Arial" w:hAnsi="Arial" w:cs="Arial"/>
+        </w:rPr>
+      </w:pPr>
+    </w:p>
+    <w:p>
+      <w:pPr>
+        <w:keepNext/>
+        <w:keepLines/>
+        <w:spacing w:after="0"/>
+        <w:rPr>
+          <w:rFonts w:ascii="Arial" w:hAnsi="Arial" w:cs="Arial"/>
+        </w:rPr>
+      </w:pPr>
+    </w:p>
+    <w:p>
+      <w:pPr>
+        <w:keepNext/>
+        <w:keepLines/>
+        <w:spacing w:after="0"/>
+        <w:rPr>
+          <w:rFonts w:ascii="Arial" w:hAnsi="Arial" w:cs="Arial"/>
+        </w:rPr>
+      </w:pPr>
+    </w:p>
+    <w:p>
+      <w:pPr>
+        <w:pStyle w:val="Heading1"/>
+        <w:rPr>
+          <w:rFonts w:ascii="Arial" w:hAnsi="Arial" w:cs="Arial"/>
+        </w:rPr>
+      </w:pPr>
       <w:bookmarkStart w:id="6" w:name="_Toc24052844"/>
-      <w:bookmarkStart w:id="7" w:name="_Toc24108529"/>
+      <w:bookmarkStart w:id="7" w:name="_Toc25251302"/>
       <w:r>
         <w:rPr>
           <w:rFonts w:ascii="Arial" w:hAnsi="Arial" w:cs="Arial"/>
         </w:rPr>
-        <w:t>Table comparative concerning changes request</w:t>
+        <w:lastRenderedPageBreak/>
+        <w:t>Tabl</w:t>
+      </w:r>
+      <w:r>
+        <w:rPr>
+          <w:rFonts w:ascii="Arial" w:hAnsi="Arial" w:cs="Arial"/>
+        </w:rPr>
+        <w:t>e number 1 change</w:t>
+      </w:r>
+      <w:r>
+        <w:rPr>
+          <w:rFonts w:ascii="Arial" w:hAnsi="Arial" w:cs="Arial"/>
+        </w:rPr>
+        <w:t xml:space="preserve"> request</w:t>
       </w:r>
       <w:bookmarkEnd w:id="6"/>
+      <w:r>
+        <w:rPr>
+          <w:rFonts w:ascii="Arial" w:hAnsi="Arial" w:cs="Arial"/>
+        </w:rPr>
+        <w:t>s comparison</w:t>
+      </w:r>
       <w:bookmarkEnd w:id="7"/>
-    </w:p>
-    <w:p>
-      <w:pPr>
-        <w:keepNext/>
-        <w:keepLines/>
-        <w:spacing w:after="0"/>
-        <w:rPr>
-          <w:rFonts w:ascii="Arial" w:hAnsi="Arial" w:cs="Arial"/>
-          <w:lang w:val="es-MX"/>
-        </w:rPr>
-      </w:pPr>
-    </w:p>
-    <w:p>
-      <w:pPr>
-        <w:keepNext/>
-        <w:keepLines/>
-        <w:spacing w:after="0"/>
-        <w:rPr>
-          <w:rFonts w:ascii="Arial" w:hAnsi="Arial" w:cs="Arial"/>
-          <w:lang w:val="es-MX"/>
+      <w:r>
+        <w:rPr>
+          <w:rFonts w:ascii="Arial" w:hAnsi="Arial" w:cs="Arial"/>
+        </w:rPr>
+        <w:t xml:space="preserve"> </w:t>
+      </w:r>
+    </w:p>
+    <w:p>
+      <w:pPr>
+        <w:keepNext/>
+        <w:keepLines/>
+        <w:spacing w:after="0"/>
+        <w:rPr>
+          <w:rFonts w:ascii="Arial" w:hAnsi="Arial" w:cs="Arial"/>
+        </w:rPr>
+      </w:pPr>
+    </w:p>
+    <w:p>
+      <w:pPr>
+        <w:keepNext/>
+        <w:keepLines/>
+        <w:spacing w:after="0"/>
+        <w:rPr>
+          <w:rFonts w:ascii="Arial" w:hAnsi="Arial" w:cs="Arial"/>
         </w:rPr>
       </w:pPr>
     </w:p>
@@ -3457,19 +3692,7 @@
               <w:rPr>
                 <w:rFonts w:ascii="Arial" w:hAnsi="Arial" w:cs="Arial"/>
               </w:rPr>
-              <w:t xml:space="preserve">Develop, </w:t>
-            </w:r>
-            <w:r>
-              <w:rPr>
-                <w:rFonts w:ascii="Arial" w:hAnsi="Arial" w:cs="Arial"/>
-              </w:rPr>
-              <w:t>designer</w:t>
-            </w:r>
-            <w:r>
-              <w:rPr>
-                <w:rFonts w:ascii="Arial" w:hAnsi="Arial" w:cs="Arial"/>
-              </w:rPr>
-              <w:t xml:space="preserve"> and tester</w:t>
+              <w:t>Develop, designer and tester</w:t>
             </w:r>
           </w:p>
         </w:tc>
@@ -3548,13 +3771,7 @@
               <w:rPr>
                 <w:rFonts w:ascii="Arial" w:hAnsi="Arial" w:cs="Arial"/>
               </w:rPr>
-              <w:t>P</w:t>
-            </w:r>
-            <w:r>
-              <w:rPr>
-                <w:rFonts w:ascii="Arial" w:hAnsi="Arial" w:cs="Arial"/>
-              </w:rPr>
-              <w:t>riority</w:t>
+              <w:t>Priority</w:t>
             </w:r>
           </w:p>
         </w:tc>
@@ -3865,11 +4082,13 @@
               <w:keepLines/>
               <w:rPr>
                 <w:rFonts w:ascii="Arial" w:hAnsi="Arial" w:cs="Arial"/>
-              </w:rPr>
-            </w:pPr>
-            <w:r>
-              <w:rPr>
-                <w:rFonts w:ascii="Arial" w:hAnsi="Arial" w:cs="Arial"/>
+                <w:b/>
+              </w:rPr>
+            </w:pPr>
+            <w:r>
+              <w:rPr>
+                <w:rFonts w:ascii="Arial" w:hAnsi="Arial" w:cs="Arial"/>
+                <w:b/>
               </w:rPr>
               <w:t>Approve</w:t>
             </w:r>
@@ -3885,11 +4104,13 @@
               <w:keepLines/>
               <w:rPr>
                 <w:rFonts w:ascii="Arial" w:hAnsi="Arial" w:cs="Arial"/>
-              </w:rPr>
-            </w:pPr>
-            <w:r>
-              <w:rPr>
-                <w:rFonts w:ascii="Arial" w:hAnsi="Arial" w:cs="Arial"/>
+                <w:b/>
+              </w:rPr>
+            </w:pPr>
+            <w:r>
+              <w:rPr>
+                <w:rFonts w:ascii="Arial" w:hAnsi="Arial" w:cs="Arial"/>
+                <w:b/>
               </w:rPr>
               <w:t>Disapprove</w:t>
             </w:r>
@@ -3905,11 +4126,13 @@
               <w:keepLines/>
               <w:rPr>
                 <w:rFonts w:ascii="Arial" w:hAnsi="Arial" w:cs="Arial"/>
-              </w:rPr>
-            </w:pPr>
-            <w:r>
-              <w:rPr>
-                <w:rFonts w:ascii="Arial" w:hAnsi="Arial" w:cs="Arial"/>
+                <w:b/>
+              </w:rPr>
+            </w:pPr>
+            <w:r>
+              <w:rPr>
+                <w:rFonts w:ascii="Arial" w:hAnsi="Arial" w:cs="Arial"/>
+                <w:b/>
               </w:rPr>
               <w:t>Disapprove</w:t>
             </w:r>
@@ -3964,11 +4187,13 @@
               <w:keepLines/>
               <w:rPr>
                 <w:rFonts w:ascii="Arial" w:hAnsi="Arial" w:cs="Arial"/>
-              </w:rPr>
-            </w:pPr>
-            <w:r>
-              <w:rPr>
-                <w:rFonts w:ascii="Arial" w:hAnsi="Arial" w:cs="Arial"/>
+                <w:b/>
+              </w:rPr>
+            </w:pPr>
+            <w:r>
+              <w:rPr>
+                <w:rFonts w:ascii="Arial" w:hAnsi="Arial" w:cs="Arial"/>
+                <w:b/>
               </w:rPr>
               <w:t>Luis: the cost - benefits is low.</w:t>
             </w:r>
@@ -3979,20 +4204,15 @@
               <w:keepLines/>
               <w:rPr>
                 <w:rFonts w:ascii="Arial" w:hAnsi="Arial" w:cs="Arial"/>
-              </w:rPr>
-            </w:pPr>
-            <w:r>
-              <w:rPr>
-                <w:rFonts w:ascii="Arial" w:hAnsi="Arial" w:cs="Arial"/>
-              </w:rPr>
-              <w:lastRenderedPageBreak/>
-              <w:t xml:space="preserve">Omar: </w:t>
-            </w:r>
-            <w:r>
-              <w:rPr>
-                <w:rFonts w:ascii="Arial" w:hAnsi="Arial" w:cs="Arial"/>
-              </w:rPr>
-              <w:t>the ARV can be used for different types of videos</w:t>
+                <w:b/>
+              </w:rPr>
+            </w:pPr>
+            <w:r>
+              <w:rPr>
+                <w:rFonts w:ascii="Arial" w:hAnsi="Arial" w:cs="Arial"/>
+                <w:b/>
+              </w:rPr>
+              <w:t>Omar: the ARV can be used for different types of videos</w:t>
             </w:r>
           </w:p>
         </w:tc>
@@ -4006,42 +4226,32 @@
               <w:keepLines/>
               <w:rPr>
                 <w:rFonts w:ascii="Arial" w:hAnsi="Arial" w:cs="Arial"/>
-              </w:rPr>
-            </w:pPr>
-            <w:r>
-              <w:rPr>
-                <w:rFonts w:ascii="Arial" w:hAnsi="Arial" w:cs="Arial"/>
-              </w:rPr>
-              <w:lastRenderedPageBreak/>
-              <w:t xml:space="preserve">Luis: the change request </w:t>
-            </w:r>
-            <w:r>
-              <w:rPr>
-                <w:rFonts w:ascii="Arial" w:hAnsi="Arial" w:cs="Arial"/>
-              </w:rPr>
-              <w:lastRenderedPageBreak/>
-              <w:t>is more high complexity and effect seriously budget</w:t>
-            </w:r>
-          </w:p>
-          <w:p>
-            <w:pPr>
-              <w:keepNext/>
-              <w:keepLines/>
-              <w:rPr>
-                <w:rFonts w:ascii="Arial" w:hAnsi="Arial" w:cs="Arial"/>
-              </w:rPr>
-            </w:pPr>
-            <w:r>
-              <w:rPr>
-                <w:rFonts w:ascii="Arial" w:hAnsi="Arial" w:cs="Arial"/>
-              </w:rPr>
-              <w:t xml:space="preserve">Omar: </w:t>
-            </w:r>
-            <w:r>
-              <w:rPr>
-                <w:rFonts w:ascii="Arial" w:hAnsi="Arial" w:cs="Arial"/>
-              </w:rPr>
-              <w:t>the change is more difficult and the change can be approved in other actualization of the project</w:t>
+                <w:b/>
+              </w:rPr>
+            </w:pPr>
+            <w:r>
+              <w:rPr>
+                <w:rFonts w:ascii="Arial" w:hAnsi="Arial" w:cs="Arial"/>
+                <w:b/>
+              </w:rPr>
+              <w:t>Luis: the change request is more high complexity and effect seriously budget</w:t>
+            </w:r>
+          </w:p>
+          <w:p>
+            <w:pPr>
+              <w:keepNext/>
+              <w:keepLines/>
+              <w:rPr>
+                <w:rFonts w:ascii="Arial" w:hAnsi="Arial" w:cs="Arial"/>
+                <w:b/>
+              </w:rPr>
+            </w:pPr>
+            <w:r>
+              <w:rPr>
+                <w:rFonts w:ascii="Arial" w:hAnsi="Arial" w:cs="Arial"/>
+                <w:b/>
+              </w:rPr>
+              <w:t>Omar: the change is more difficult and the change can be approved in other actualization of the project</w:t>
             </w:r>
           </w:p>
         </w:tc>
@@ -4055,57 +4265,42 @@
               <w:keepLines/>
               <w:rPr>
                 <w:rFonts w:ascii="Arial" w:hAnsi="Arial" w:cs="Arial"/>
-              </w:rPr>
-            </w:pPr>
-            <w:r>
-              <w:rPr>
-                <w:rFonts w:ascii="Arial" w:hAnsi="Arial" w:cs="Arial"/>
-              </w:rPr>
-              <w:lastRenderedPageBreak/>
-              <w:t xml:space="preserve">Luis: </w:t>
-            </w:r>
-            <w:r>
-              <w:rPr>
-                <w:rFonts w:ascii="Arial" w:hAnsi="Arial" w:cs="Arial"/>
-              </w:rPr>
-              <w:t xml:space="preserve">For the time and the </w:t>
-            </w:r>
-            <w:r>
-              <w:rPr>
-                <w:rFonts w:ascii="Arial" w:hAnsi="Arial" w:cs="Arial"/>
-              </w:rPr>
-              <w:lastRenderedPageBreak/>
-              <w:t>budget</w:t>
-            </w:r>
-          </w:p>
-          <w:p>
-            <w:pPr>
-              <w:keepNext/>
-              <w:keepLines/>
-              <w:rPr>
-                <w:rFonts w:ascii="Arial" w:hAnsi="Arial" w:cs="Arial"/>
-              </w:rPr>
-            </w:pPr>
-          </w:p>
-          <w:p>
-            <w:pPr>
-              <w:keepNext/>
-              <w:keepLines/>
-              <w:rPr>
-                <w:rFonts w:ascii="Arial" w:hAnsi="Arial" w:cs="Arial"/>
-              </w:rPr>
-            </w:pPr>
-            <w:r>
-              <w:rPr>
-                <w:rFonts w:ascii="Arial" w:hAnsi="Arial" w:cs="Arial"/>
-              </w:rPr>
-              <w:t xml:space="preserve">Omar: </w:t>
-            </w:r>
-            <w:r>
-              <w:rPr>
-                <w:rFonts w:ascii="Arial" w:hAnsi="Arial" w:cs="Arial"/>
-              </w:rPr>
-              <w:t>affect the time of the project.</w:t>
+                <w:b/>
+              </w:rPr>
+            </w:pPr>
+            <w:r>
+              <w:rPr>
+                <w:rFonts w:ascii="Arial" w:hAnsi="Arial" w:cs="Arial"/>
+                <w:b/>
+              </w:rPr>
+              <w:t>Luis: For the time and the budget</w:t>
+            </w:r>
+          </w:p>
+          <w:p>
+            <w:pPr>
+              <w:keepNext/>
+              <w:keepLines/>
+              <w:rPr>
+                <w:rFonts w:ascii="Arial" w:hAnsi="Arial" w:cs="Arial"/>
+                <w:b/>
+              </w:rPr>
+            </w:pPr>
+          </w:p>
+          <w:p>
+            <w:pPr>
+              <w:keepNext/>
+              <w:keepLines/>
+              <w:rPr>
+                <w:rFonts w:ascii="Arial" w:hAnsi="Arial" w:cs="Arial"/>
+                <w:b/>
+              </w:rPr>
+            </w:pPr>
+            <w:r>
+              <w:rPr>
+                <w:rFonts w:ascii="Arial" w:hAnsi="Arial" w:cs="Arial"/>
+                <w:b/>
+              </w:rPr>
+              <w:t>Omar: affect the time of the project.</w:t>
             </w:r>
           </w:p>
         </w:tc>
@@ -4184,16 +4379,39 @@
           <w:rFonts w:ascii="Arial" w:hAnsi="Arial" w:cs="Arial"/>
         </w:rPr>
       </w:pPr>
-      <w:bookmarkStart w:id="8" w:name="_GoBack"/>
-      <w:bookmarkEnd w:id="8"/>
+    </w:p>
+    <w:p>
+      <w:pPr>
+        <w:keepNext/>
+        <w:keepLines/>
+        <w:spacing w:after="0"/>
+        <w:rPr>
+          <w:rFonts w:ascii="Arial" w:hAnsi="Arial" w:cs="Arial"/>
+        </w:rPr>
+      </w:pPr>
+    </w:p>
+    <w:p>
+      <w:pPr>
+        <w:keepNext/>
+        <w:keepLines/>
+        <w:spacing w:after="0"/>
+        <w:rPr>
+          <w:rFonts w:ascii="Arial" w:hAnsi="Arial" w:cs="Arial"/>
+        </w:rPr>
+      </w:pPr>
+    </w:p>
+    <w:p>
+      <w:pPr>
+        <w:keepNext/>
+        <w:keepLines/>
+        <w:spacing w:after="0"/>
+        <w:rPr>
+          <w:rFonts w:ascii="Arial" w:hAnsi="Arial" w:cs="Arial"/>
+        </w:rPr>
+      </w:pPr>
     </w:p>
     <w:sectPr>
-      <w:headerReference w:type="even" r:id="rId7"/>
       <w:headerReference w:type="default" r:id="rId8"/>
-      <w:footerReference w:type="even" r:id="rId9"/>
-      <w:footerReference w:type="default" r:id="rId10"/>
-      <w:headerReference w:type="first" r:id="rId11"/>
-      <w:footerReference w:type="first" r:id="rId12"/>
       <w:pgSz w:w="12240" w:h="15840"/>
       <w:pgMar w:top="1417" w:right="1701" w:bottom="1417" w:left="1701" w:header="708" w:footer="708" w:gutter="0"/>
       <w:cols w:space="708"/>
@@ -4228,36 +4446,6 @@
 </w:endnotes>
 </file>
 
-<file path=word/footer1.xml><?xml version="1.0" encoding="utf-8"?>
-<w:ftr xmlns:wpc="http://schemas.microsoft.com/office/word/2010/wordprocessingCanvas" xmlns:mc="http://schemas.openxmlformats.org/markup-compatibility/2006" xmlns:o="urn:schemas-microsoft-com:office:office" xmlns:r="http://schemas.openxmlformats.org/officeDocument/2006/relationships" xmlns:m="http://schemas.openxmlformats.org/officeDocument/2006/math" xmlns:v="urn:schemas-microsoft-com:vml" xmlns:wp14="http://schemas.microsoft.com/office/word/2010/wordprocessingDrawing" xmlns:wp="http://schemas.openxmlformats.org/drawingml/2006/wordprocessingDrawing" xmlns:w10="urn:schemas-microsoft-com:office:word" xmlns:w="http://schemas.openxmlformats.org/wordprocessingml/2006/main" xmlns:w14="http://schemas.microsoft.com/office/word/2010/wordml" xmlns:w15="http://schemas.microsoft.com/office/word/2012/wordml" xmlns:wpg="http://schemas.microsoft.com/office/word/2010/wordprocessingGroup" xmlns:wpi="http://schemas.microsoft.com/office/word/2010/wordprocessingInk" xmlns:wne="http://schemas.microsoft.com/office/word/2006/wordml" xmlns:wps="http://schemas.microsoft.com/office/word/2010/wordprocessingShape" mc:Ignorable="w14 w15 wp14">
-  <w:p>
-    <w:pPr>
-      <w:pStyle w:val="Footer"/>
-    </w:pPr>
-  </w:p>
-</w:ftr>
-</file>
-
-<file path=word/footer2.xml><?xml version="1.0" encoding="utf-8"?>
-<w:ftr xmlns:wpc="http://schemas.microsoft.com/office/word/2010/wordprocessingCanvas" xmlns:mc="http://schemas.openxmlformats.org/markup-compatibility/2006" xmlns:o="urn:schemas-microsoft-com:office:office" xmlns:r="http://schemas.openxmlformats.org/officeDocument/2006/relationships" xmlns:m="http://schemas.openxmlformats.org/officeDocument/2006/math" xmlns:v="urn:schemas-microsoft-com:vml" xmlns:wp14="http://schemas.microsoft.com/office/word/2010/wordprocessingDrawing" xmlns:wp="http://schemas.openxmlformats.org/drawingml/2006/wordprocessingDrawing" xmlns:w10="urn:schemas-microsoft-com:office:word" xmlns:w="http://schemas.openxmlformats.org/wordprocessingml/2006/main" xmlns:w14="http://schemas.microsoft.com/office/word/2010/wordml" xmlns:w15="http://schemas.microsoft.com/office/word/2012/wordml" xmlns:wpg="http://schemas.microsoft.com/office/word/2010/wordprocessingGroup" xmlns:wpi="http://schemas.microsoft.com/office/word/2010/wordprocessingInk" xmlns:wne="http://schemas.microsoft.com/office/word/2006/wordml" xmlns:wps="http://schemas.microsoft.com/office/word/2010/wordprocessingShape" mc:Ignorable="w14 w15 wp14">
-  <w:p>
-    <w:pPr>
-      <w:pStyle w:val="Footer"/>
-    </w:pPr>
-  </w:p>
-</w:ftr>
-</file>
-
-<file path=word/footer3.xml><?xml version="1.0" encoding="utf-8"?>
-<w:ftr xmlns:wpc="http://schemas.microsoft.com/office/word/2010/wordprocessingCanvas" xmlns:mc="http://schemas.openxmlformats.org/markup-compatibility/2006" xmlns:o="urn:schemas-microsoft-com:office:office" xmlns:r="http://schemas.openxmlformats.org/officeDocument/2006/relationships" xmlns:m="http://schemas.openxmlformats.org/officeDocument/2006/math" xmlns:v="urn:schemas-microsoft-com:vml" xmlns:wp14="http://schemas.microsoft.com/office/word/2010/wordprocessingDrawing" xmlns:wp="http://schemas.openxmlformats.org/drawingml/2006/wordprocessingDrawing" xmlns:w10="urn:schemas-microsoft-com:office:word" xmlns:w="http://schemas.openxmlformats.org/wordprocessingml/2006/main" xmlns:w14="http://schemas.microsoft.com/office/word/2010/wordml" xmlns:w15="http://schemas.microsoft.com/office/word/2012/wordml" xmlns:wpg="http://schemas.microsoft.com/office/word/2010/wordprocessingGroup" xmlns:wpi="http://schemas.microsoft.com/office/word/2010/wordprocessingInk" xmlns:wne="http://schemas.microsoft.com/office/word/2006/wordml" xmlns:wps="http://schemas.microsoft.com/office/word/2010/wordprocessingShape" mc:Ignorable="w14 w15 wp14">
-  <w:p>
-    <w:pPr>
-      <w:pStyle w:val="Footer"/>
-    </w:pPr>
-  </w:p>
-</w:ftr>
-</file>
-
 <file path=word/footnotes.xml><?xml version="1.0" encoding="utf-8"?>
 <w:footnotes xmlns:wpc="http://schemas.microsoft.com/office/word/2010/wordprocessingCanvas" xmlns:mc="http://schemas.openxmlformats.org/markup-compatibility/2006" xmlns:o="urn:schemas-microsoft-com:office:office" xmlns:r="http://schemas.openxmlformats.org/officeDocument/2006/relationships" xmlns:m="http://schemas.openxmlformats.org/officeDocument/2006/math" xmlns:v="urn:schemas-microsoft-com:vml" xmlns:wp14="http://schemas.microsoft.com/office/word/2010/wordprocessingDrawing" xmlns:wp="http://schemas.openxmlformats.org/drawingml/2006/wordprocessingDrawing" xmlns:w10="urn:schemas-microsoft-com:office:word" xmlns:w="http://schemas.openxmlformats.org/wordprocessingml/2006/main" xmlns:w14="http://schemas.microsoft.com/office/word/2010/wordml" xmlns:w15="http://schemas.microsoft.com/office/word/2012/wordml" xmlns:wpg="http://schemas.microsoft.com/office/word/2010/wordprocessingGroup" xmlns:wpi="http://schemas.microsoft.com/office/word/2010/wordprocessingInk" xmlns:wne="http://schemas.microsoft.com/office/word/2006/wordml" xmlns:wps="http://schemas.microsoft.com/office/word/2010/wordprocessingShape" mc:Ignorable="w14 w15 wp14">
   <w:footnote w:type="separator" w:id="-1">
@@ -4284,16 +4472,6 @@
 </file>
 
 <file path=word/header1.xml><?xml version="1.0" encoding="utf-8"?>
-<w:hdr xmlns:wpc="http://schemas.microsoft.com/office/word/2010/wordprocessingCanvas" xmlns:mc="http://schemas.openxmlformats.org/markup-compatibility/2006" xmlns:o="urn:schemas-microsoft-com:office:office" xmlns:r="http://schemas.openxmlformats.org/officeDocument/2006/relationships" xmlns:m="http://schemas.openxmlformats.org/officeDocument/2006/math" xmlns:v="urn:schemas-microsoft-com:vml" xmlns:wp14="http://schemas.microsoft.com/office/word/2010/wordprocessingDrawing" xmlns:wp="http://schemas.openxmlformats.org/drawingml/2006/wordprocessingDrawing" xmlns:w10="urn:schemas-microsoft-com:office:word" xmlns:w="http://schemas.openxmlformats.org/wordprocessingml/2006/main" xmlns:w14="http://schemas.microsoft.com/office/word/2010/wordml" xmlns:w15="http://schemas.microsoft.com/office/word/2012/wordml" xmlns:wpg="http://schemas.microsoft.com/office/word/2010/wordprocessingGroup" xmlns:wpi="http://schemas.microsoft.com/office/word/2010/wordprocessingInk" xmlns:wne="http://schemas.microsoft.com/office/word/2006/wordml" xmlns:wps="http://schemas.microsoft.com/office/word/2010/wordprocessingShape" mc:Ignorable="w14 w15 wp14">
-  <w:p>
-    <w:pPr>
-      <w:pStyle w:val="Header"/>
-    </w:pPr>
-  </w:p>
-</w:hdr>
-</file>
-
-<file path=word/header2.xml><?xml version="1.0" encoding="utf-8"?>
 <w:hdr xmlns:wpc="http://schemas.microsoft.com/office/word/2010/wordprocessingCanvas" xmlns:mc="http://schemas.openxmlformats.org/markup-compatibility/2006" xmlns:o="urn:schemas-microsoft-com:office:office" xmlns:r="http://schemas.openxmlformats.org/officeDocument/2006/relationships" xmlns:m="http://schemas.openxmlformats.org/officeDocument/2006/math" xmlns:v="urn:schemas-microsoft-com:vml" xmlns:wp14="http://schemas.microsoft.com/office/word/2010/wordprocessingDrawing" xmlns:wp="http://schemas.openxmlformats.org/drawingml/2006/wordprocessingDrawing" xmlns:w10="urn:schemas-microsoft-com:office:word" xmlns:w="http://schemas.openxmlformats.org/wordprocessingml/2006/main" xmlns:w14="http://schemas.microsoft.com/office/word/2010/wordml" xmlns:w15="http://schemas.microsoft.com/office/word/2012/wordml" xmlns:wpg="http://schemas.microsoft.com/office/word/2010/wordprocessingGroup" xmlns:wpi="http://schemas.microsoft.com/office/word/2010/wordprocessingInk" xmlns:wne="http://schemas.microsoft.com/office/word/2006/wordml" xmlns:wps="http://schemas.microsoft.com/office/word/2010/wordprocessingShape" mc:Ignorable="w14 w15 wp14">
   <w:tbl>
     <w:tblPr>
@@ -4367,7 +4545,11 @@
         </w:tcPr>
         <w:p>
           <w:r>
-            <w:t>Doc #2</w:t>
+            <w:t>Alberto Nolasco</w:t>
+          </w:r>
+          <w:r>
+            <w:br/>
+            <w:t xml:space="preserve">Discussion about approve or disapprove the change request </w:t>
           </w:r>
         </w:p>
       </w:tc>
@@ -4382,7 +4564,10 @@
             <w:jc w:val="center"/>
           </w:pPr>
           <w:r>
-            <w:t>Version: 1.2</w:t>
+            <w:t>V</w:t>
+          </w:r>
+          <w:r>
+            <w:t>ersion: 1.5</w:t>
           </w:r>
         </w:p>
       </w:tc>
@@ -4425,7 +4610,7 @@
               <w:noProof/>
               <w:snapToGrid w:val="0"/>
             </w:rPr>
-            <w:t>7</w:t>
+            <w:t>1</w:t>
           </w:r>
           <w:r>
             <w:rPr>
@@ -4482,14 +4667,125 @@
 </w:hdr>
 </file>
 
-<file path=word/header3.xml><?xml version="1.0" encoding="utf-8"?>
-<w:hdr xmlns:wpc="http://schemas.microsoft.com/office/word/2010/wordprocessingCanvas" xmlns:mc="http://schemas.openxmlformats.org/markup-compatibility/2006" xmlns:o="urn:schemas-microsoft-com:office:office" xmlns:r="http://schemas.openxmlformats.org/officeDocument/2006/relationships" xmlns:m="http://schemas.openxmlformats.org/officeDocument/2006/math" xmlns:v="urn:schemas-microsoft-com:vml" xmlns:wp14="http://schemas.microsoft.com/office/word/2010/wordprocessingDrawing" xmlns:wp="http://schemas.openxmlformats.org/drawingml/2006/wordprocessingDrawing" xmlns:w10="urn:schemas-microsoft-com:office:word" xmlns:w="http://schemas.openxmlformats.org/wordprocessingml/2006/main" xmlns:w14="http://schemas.microsoft.com/office/word/2010/wordml" xmlns:w15="http://schemas.microsoft.com/office/word/2012/wordml" xmlns:wpg="http://schemas.microsoft.com/office/word/2010/wordprocessingGroup" xmlns:wpi="http://schemas.microsoft.com/office/word/2010/wordprocessingInk" xmlns:wne="http://schemas.microsoft.com/office/word/2006/wordml" xmlns:wps="http://schemas.microsoft.com/office/word/2010/wordprocessingShape" mc:Ignorable="w14 w15 wp14">
-  <w:p>
-    <w:pPr>
-      <w:pStyle w:val="Header"/>
-    </w:pPr>
-  </w:p>
-</w:hdr>
+<file path=word/numbering.xml><?xml version="1.0" encoding="utf-8"?>
+<w:numbering xmlns:wpc="http://schemas.microsoft.com/office/word/2010/wordprocessingCanvas" xmlns:mc="http://schemas.openxmlformats.org/markup-compatibility/2006" xmlns:o="urn:schemas-microsoft-com:office:office" xmlns:r="http://schemas.openxmlformats.org/officeDocument/2006/relationships" xmlns:m="http://schemas.openxmlformats.org/officeDocument/2006/math" xmlns:v="urn:schemas-microsoft-com:vml" xmlns:wp14="http://schemas.microsoft.com/office/word/2010/wordprocessingDrawing" xmlns:wp="http://schemas.openxmlformats.org/drawingml/2006/wordprocessingDrawing" xmlns:w10="urn:schemas-microsoft-com:office:word" xmlns:w="http://schemas.openxmlformats.org/wordprocessingml/2006/main" xmlns:w14="http://schemas.microsoft.com/office/word/2010/wordml" xmlns:w15="http://schemas.microsoft.com/office/word/2012/wordml" xmlns:wpg="http://schemas.microsoft.com/office/word/2010/wordprocessingGroup" xmlns:wpi="http://schemas.microsoft.com/office/word/2010/wordprocessingInk" xmlns:wne="http://schemas.microsoft.com/office/word/2006/wordml" xmlns:wps="http://schemas.microsoft.com/office/word/2010/wordprocessingShape" mc:Ignorable="w14 w15 wp14">
+  <w:abstractNum w:abstractNumId="0">
+    <w:nsid w:val="16B84062"/>
+    <w:multiLevelType w:val="hybridMultilevel"/>
+    <w:tmpl w:val="5DFC231C"/>
+    <w:lvl w:ilvl="0" w:tplc="04090001">
+      <w:start w:val="1"/>
+      <w:numFmt w:val="bullet"/>
+      <w:lvlText w:val=""/>
+      <w:lvlJc w:val="left"/>
+      <w:pPr>
+        <w:ind w:left="720" w:hanging="360"/>
+      </w:pPr>
+      <w:rPr>
+        <w:rFonts w:ascii="Symbol" w:hAnsi="Symbol" w:hint="default"/>
+      </w:rPr>
+    </w:lvl>
+    <w:lvl w:ilvl="1" w:tplc="04090003" w:tentative="1">
+      <w:start w:val="1"/>
+      <w:numFmt w:val="bullet"/>
+      <w:lvlText w:val="o"/>
+      <w:lvlJc w:val="left"/>
+      <w:pPr>
+        <w:ind w:left="1440" w:hanging="360"/>
+      </w:pPr>
+      <w:rPr>
+        <w:rFonts w:ascii="Courier New" w:hAnsi="Courier New" w:cs="Courier New" w:hint="default"/>
+      </w:rPr>
+    </w:lvl>
+    <w:lvl w:ilvl="2" w:tplc="04090005" w:tentative="1">
+      <w:start w:val="1"/>
+      <w:numFmt w:val="bullet"/>
+      <w:lvlText w:val=""/>
+      <w:lvlJc w:val="left"/>
+      <w:pPr>
+        <w:ind w:left="2160" w:hanging="360"/>
+      </w:pPr>
+      <w:rPr>
+        <w:rFonts w:ascii="Wingdings" w:hAnsi="Wingdings" w:hint="default"/>
+      </w:rPr>
+    </w:lvl>
+    <w:lvl w:ilvl="3" w:tplc="04090001" w:tentative="1">
+      <w:start w:val="1"/>
+      <w:numFmt w:val="bullet"/>
+      <w:lvlText w:val=""/>
+      <w:lvlJc w:val="left"/>
+      <w:pPr>
+        <w:ind w:left="2880" w:hanging="360"/>
+      </w:pPr>
+      <w:rPr>
+        <w:rFonts w:ascii="Symbol" w:hAnsi="Symbol" w:hint="default"/>
+      </w:rPr>
+    </w:lvl>
+    <w:lvl w:ilvl="4" w:tplc="04090003" w:tentative="1">
+      <w:start w:val="1"/>
+      <w:numFmt w:val="bullet"/>
+      <w:lvlText w:val="o"/>
+      <w:lvlJc w:val="left"/>
+      <w:pPr>
+        <w:ind w:left="3600" w:hanging="360"/>
+      </w:pPr>
+      <w:rPr>
+        <w:rFonts w:ascii="Courier New" w:hAnsi="Courier New" w:cs="Courier New" w:hint="default"/>
+      </w:rPr>
+    </w:lvl>
+    <w:lvl w:ilvl="5" w:tplc="04090005" w:tentative="1">
+      <w:start w:val="1"/>
+      <w:numFmt w:val="bullet"/>
+      <w:lvlText w:val=""/>
+      <w:lvlJc w:val="left"/>
+      <w:pPr>
+        <w:ind w:left="4320" w:hanging="360"/>
+      </w:pPr>
+      <w:rPr>
+        <w:rFonts w:ascii="Wingdings" w:hAnsi="Wingdings" w:hint="default"/>
+      </w:rPr>
+    </w:lvl>
+    <w:lvl w:ilvl="6" w:tplc="04090001" w:tentative="1">
+      <w:start w:val="1"/>
+      <w:numFmt w:val="bullet"/>
+      <w:lvlText w:val=""/>
+      <w:lvlJc w:val="left"/>
+      <w:pPr>
+        <w:ind w:left="5040" w:hanging="360"/>
+      </w:pPr>
+      <w:rPr>
+        <w:rFonts w:ascii="Symbol" w:hAnsi="Symbol" w:hint="default"/>
+      </w:rPr>
+    </w:lvl>
+    <w:lvl w:ilvl="7" w:tplc="04090003" w:tentative="1">
+      <w:start w:val="1"/>
+      <w:numFmt w:val="bullet"/>
+      <w:lvlText w:val="o"/>
+      <w:lvlJc w:val="left"/>
+      <w:pPr>
+        <w:ind w:left="5760" w:hanging="360"/>
+      </w:pPr>
+      <w:rPr>
+        <w:rFonts w:ascii="Courier New" w:hAnsi="Courier New" w:cs="Courier New" w:hint="default"/>
+      </w:rPr>
+    </w:lvl>
+    <w:lvl w:ilvl="8" w:tplc="04090005" w:tentative="1">
+      <w:start w:val="1"/>
+      <w:numFmt w:val="bullet"/>
+      <w:lvlText w:val=""/>
+      <w:lvlJc w:val="left"/>
+      <w:pPr>
+        <w:ind w:left="6480" w:hanging="360"/>
+      </w:pPr>
+      <w:rPr>
+        <w:rFonts w:ascii="Wingdings" w:hAnsi="Wingdings" w:hint="default"/>
+      </w:rPr>
+    </w:lvl>
+  </w:abstractNum>
+  <w:num w:numId="1">
+    <w:abstractNumId w:val="0"/>
+  </w:num>
+</w:numbering>
 </file>
 
 <file path=word/styles.xml><?xml version="1.0" encoding="utf-8"?>
@@ -5100,6 +5396,57 @@
       <w:lang w:val="en-US"/>
     </w:rPr>
   </w:style>
+  <w:style w:type="paragraph" w:styleId="EndnoteText">
+    <w:name w:val="endnote text"/>
+    <w:basedOn w:val="Normal"/>
+    <w:link w:val="EndnoteTextChar"/>
+    <w:uiPriority w:val="99"/>
+    <w:semiHidden/>
+    <w:unhideWhenUsed/>
+    <w:rsid w:val="00E07B76"/>
+    <w:pPr>
+      <w:spacing w:after="0" w:line="240" w:lineRule="auto"/>
+    </w:pPr>
+    <w:rPr>
+      <w:sz w:val="20"/>
+      <w:szCs w:val="20"/>
+    </w:rPr>
+  </w:style>
+  <w:style w:type="character" w:customStyle="1" w:styleId="EndnoteTextChar">
+    <w:name w:val="Endnote Text Char"/>
+    <w:basedOn w:val="DefaultParagraphFont"/>
+    <w:link w:val="EndnoteText"/>
+    <w:uiPriority w:val="99"/>
+    <w:semiHidden/>
+    <w:rsid w:val="00E07B76"/>
+    <w:rPr>
+      <w:sz w:val="20"/>
+      <w:szCs w:val="20"/>
+      <w:lang w:val="en-US"/>
+    </w:rPr>
+  </w:style>
+  <w:style w:type="character" w:styleId="EndnoteReference">
+    <w:name w:val="endnote reference"/>
+    <w:basedOn w:val="DefaultParagraphFont"/>
+    <w:uiPriority w:val="99"/>
+    <w:semiHidden/>
+    <w:unhideWhenUsed/>
+    <w:rsid w:val="00E07B76"/>
+    <w:rPr>
+      <w:vertAlign w:val="superscript"/>
+    </w:rPr>
+  </w:style>
+  <w:style w:type="paragraph" w:styleId="ListParagraph">
+    <w:name w:val="List Paragraph"/>
+    <w:basedOn w:val="Normal"/>
+    <w:uiPriority w:val="34"/>
+    <w:qFormat/>
+    <w:rsid w:val="00E07B76"/>
+    <w:pPr>
+      <w:ind w:left="720"/>
+      <w:contextualSpacing/>
+    </w:pPr>
+  </w:style>
 </w:styles>
 </file>
 
@@ -5393,7 +5740,7 @@
 </file>
 
 <file path=customXml/itemProps1.xml><?xml version="1.0" encoding="utf-8"?>
-<ds:datastoreItem xmlns:ds="http://schemas.openxmlformats.org/officeDocument/2006/customXml" ds:itemID="{563C8153-8955-426C-82C1-B35470236DF2}">
+<ds:datastoreItem xmlns:ds="http://schemas.openxmlformats.org/officeDocument/2006/customXml" ds:itemID="{631FA8B6-1B84-43F8-81B2-0CE9B2BAE591}">
   <ds:schemaRefs>
     <ds:schemaRef ds:uri="http://schemas.openxmlformats.org/officeDocument/2006/bibliography"/>
   </ds:schemaRefs>

</xml_diff>